<commit_message>
Añadidas algunas pruebas de valdiacion y encargados
</commit_message>
<xml_diff>
--- a/Propuesta de entrega horario.docx
+++ b/Propuesta de entrega horario.docx
@@ -1,6 +1,6 @@
 
 <file path=word/document.xml><?xml version="1.0" encoding="utf-8"?>
-<w:document xmlns:wpc="http://schemas.microsoft.com/office/word/2010/wordprocessingCanvas" xmlns:mc="http://schemas.openxmlformats.org/markup-compatibility/2006" xmlns:o="urn:schemas-microsoft-com:office:office" xmlns:r="http://schemas.openxmlformats.org/officeDocument/2006/relationships" xmlns:m="http://schemas.openxmlformats.org/officeDocument/2006/math" xmlns:v="urn:schemas-microsoft-com:vml" xmlns:wp14="http://schemas.microsoft.com/office/word/2010/wordprocessingDrawing" xmlns:wp="http://schemas.openxmlformats.org/drawingml/2006/wordprocessingDrawing" xmlns:w10="urn:schemas-microsoft-com:office:word" xmlns:w="http://schemas.openxmlformats.org/wordprocessingml/2006/main" xmlns:w14="http://schemas.microsoft.com/office/word/2010/wordml" xmlns:wpg="http://schemas.microsoft.com/office/word/2010/wordprocessingGroup" xmlns:wpi="http://schemas.microsoft.com/office/word/2010/wordprocessingInk" xmlns:wne="http://schemas.microsoft.com/office/word/2006/wordml" xmlns:wps="http://schemas.microsoft.com/office/word/2010/wordprocessingShape" mc:Ignorable="w14 wp14">
+<w:document xmlns:wpc="http://schemas.microsoft.com/office/word/2010/wordprocessingCanvas" xmlns:cx="http://schemas.microsoft.com/office/drawing/2014/chartex" xmlns:cx1="http://schemas.microsoft.com/office/drawing/2015/9/8/chartex" xmlns:cx2="http://schemas.microsoft.com/office/drawing/2015/10/21/chartex" xmlns:mc="http://schemas.openxmlformats.org/markup-compatibility/2006" xmlns:o="urn:schemas-microsoft-com:office:office" xmlns:r="http://schemas.openxmlformats.org/officeDocument/2006/relationships" xmlns:m="http://schemas.openxmlformats.org/officeDocument/2006/math" xmlns:v="urn:schemas-microsoft-com:vml" xmlns:wp14="http://schemas.microsoft.com/office/word/2010/wordprocessingDrawing" xmlns:wp="http://schemas.openxmlformats.org/drawingml/2006/wordprocessingDrawing" xmlns:w10="urn:schemas-microsoft-com:office:word" xmlns:w="http://schemas.openxmlformats.org/wordprocessingml/2006/main" xmlns:w14="http://schemas.microsoft.com/office/word/2010/wordml" xmlns:w15="http://schemas.microsoft.com/office/word/2012/wordml" xmlns:w16se="http://schemas.microsoft.com/office/word/2015/wordml/symex" xmlns:wpg="http://schemas.microsoft.com/office/word/2010/wordprocessingGroup" xmlns:wpi="http://schemas.microsoft.com/office/word/2010/wordprocessingInk" xmlns:wne="http://schemas.microsoft.com/office/word/2006/wordml" xmlns:wps="http://schemas.microsoft.com/office/word/2010/wordprocessingShape" mc:Ignorable="w14 w15 w16se wp14">
   <w:body>
     <w:p>
       <w:pPr>
@@ -217,6 +217,22 @@
     </w:p>
     <w:p>
       <w:pPr>
+        <w:ind w:left="708"/>
+        <w:rPr>
+          <w:b/>
+          <w:lang w:val="es-ES_tradnl"/>
+        </w:rPr>
+      </w:pPr>
+      <w:r>
+        <w:rPr>
+          <w:b/>
+          <w:lang w:val="es-ES_tradnl"/>
+        </w:rPr>
+        <w:t xml:space="preserve">Criterio de validación: </w:t>
+      </w:r>
+    </w:p>
+    <w:p>
+      <w:pPr>
         <w:rPr>
           <w:b/>
         </w:rPr>
@@ -303,6 +319,22 @@
     <w:p>
       <w:pPr>
         <w:pStyle w:val="Prrafodelista"/>
+        <w:rPr>
+          <w:b/>
+          <w:lang w:val="es-ES_tradnl"/>
+        </w:rPr>
+      </w:pPr>
+      <w:r>
+        <w:rPr>
+          <w:b/>
+          <w:lang w:val="es-ES_tradnl"/>
+        </w:rPr>
+        <w:t xml:space="preserve">Criterio de validación: </w:t>
+      </w:r>
+    </w:p>
+    <w:p>
+      <w:pPr>
+        <w:pStyle w:val="Prrafodelista"/>
       </w:pPr>
     </w:p>
     <w:p>
@@ -360,6 +392,22 @@
     </w:p>
     <w:p>
       <w:pPr>
+        <w:pStyle w:val="Prrafodelista"/>
+        <w:rPr>
+          <w:b/>
+          <w:lang w:val="es-ES_tradnl"/>
+        </w:rPr>
+      </w:pPr>
+      <w:r>
+        <w:rPr>
+          <w:b/>
+          <w:lang w:val="es-ES_tradnl"/>
+        </w:rPr>
+        <w:t xml:space="preserve">Criterio de validación: </w:t>
+      </w:r>
+    </w:p>
+    <w:p>
+      <w:pPr>
         <w:rPr>
           <w:lang w:val="es-ES_tradnl"/>
         </w:rPr>
@@ -424,6 +472,22 @@
     <w:p>
       <w:pPr>
         <w:pStyle w:val="Prrafodelista"/>
+        <w:rPr>
+          <w:b/>
+          <w:lang w:val="es-ES_tradnl"/>
+        </w:rPr>
+      </w:pPr>
+      <w:r>
+        <w:rPr>
+          <w:b/>
+          <w:lang w:val="es-ES_tradnl"/>
+        </w:rPr>
+        <w:t xml:space="preserve">Criterio de validación: </w:t>
+      </w:r>
+    </w:p>
+    <w:p>
+      <w:pPr>
+        <w:pStyle w:val="Prrafodelista"/>
         <w:ind w:left="1416"/>
         <w:rPr>
           <w:b/>
@@ -488,9 +552,17 @@
       <w:pPr>
         <w:pStyle w:val="Prrafodelista"/>
         <w:rPr>
-          <w:lang w:val="es-ES_tradnl"/>
-        </w:rPr>
-      </w:pPr>
+          <w:b/>
+          <w:lang w:val="es-ES_tradnl"/>
+        </w:rPr>
+      </w:pPr>
+      <w:r>
+        <w:rPr>
+          <w:b/>
+          <w:lang w:val="es-ES_tradnl"/>
+        </w:rPr>
+        <w:t xml:space="preserve">Criterio de validación: </w:t>
+      </w:r>
     </w:p>
     <w:p>
       <w:pPr>
@@ -508,6 +580,7 @@
         <w:rPr>
           <w:b/>
         </w:rPr>
+        <w:lastRenderedPageBreak/>
         <w:t>Máx</w:t>
       </w:r>
       <w:proofErr w:type="spellEnd"/>
@@ -528,6 +601,22 @@
       </w:r>
       <w:r>
         <w:t>Un profesor puede definir un horario y que dicho horario no se le pueda asignar más de X veces configurable cada semana.</w:t>
+      </w:r>
+    </w:p>
+    <w:p>
+      <w:pPr>
+        <w:ind w:firstLine="708"/>
+        <w:rPr>
+          <w:b/>
+          <w:lang w:val="es-ES_tradnl"/>
+        </w:rPr>
+      </w:pPr>
+      <w:r>
+        <w:rPr>
+          <w:b/>
+          <w:lang w:val="es-ES_tradnl"/>
+        </w:rPr>
+        <w:t xml:space="preserve">Criterio de validación: </w:t>
       </w:r>
     </w:p>
     <w:p>
@@ -553,7 +642,6 @@
         <w:rPr>
           <w:b/>
         </w:rPr>
-        <w:lastRenderedPageBreak/>
         <w:t>Grupos de Alumnos</w:t>
       </w:r>
       <w:r>
@@ -567,6 +655,22 @@
       </w:r>
       <w:r>
         <w:t>Los alumnos deben estar asignados a grupos para cada asignatura, se comprueba intentando asignar un alumno a una clase sin asignarle grupo y no nos lo permite el programa.</w:t>
+      </w:r>
+    </w:p>
+    <w:p>
+      <w:pPr>
+        <w:pStyle w:val="Prrafodelista"/>
+        <w:rPr>
+          <w:b/>
+          <w:lang w:val="es-ES_tradnl"/>
+        </w:rPr>
+      </w:pPr>
+      <w:r>
+        <w:rPr>
+          <w:b/>
+          <w:lang w:val="es-ES_tradnl"/>
+        </w:rPr>
+        <w:t xml:space="preserve">Criterio de validación: </w:t>
       </w:r>
     </w:p>
     <w:p>
@@ -614,6 +718,22 @@
     </w:p>
     <w:p>
       <w:pPr>
+        <w:ind w:left="360" w:firstLine="348"/>
+        <w:rPr>
+          <w:b/>
+          <w:lang w:val="es-ES_tradnl"/>
+        </w:rPr>
+      </w:pPr>
+      <w:r>
+        <w:rPr>
+          <w:b/>
+          <w:lang w:val="es-ES_tradnl"/>
+        </w:rPr>
+        <w:t xml:space="preserve">Criterio de validación: </w:t>
+      </w:r>
+    </w:p>
+    <w:p>
+      <w:pPr>
         <w:pStyle w:val="Prrafodelista"/>
         <w:rPr>
           <w:lang w:val="es-ES_tradnl"/>
@@ -668,6 +788,22 @@
     </w:p>
     <w:p>
       <w:pPr>
+        <w:ind w:left="360" w:firstLine="348"/>
+        <w:rPr>
+          <w:b/>
+          <w:lang w:val="es-ES_tradnl"/>
+        </w:rPr>
+      </w:pPr>
+      <w:r>
+        <w:rPr>
+          <w:b/>
+          <w:lang w:val="es-ES_tradnl"/>
+        </w:rPr>
+        <w:t xml:space="preserve">Criterio de validación: </w:t>
+      </w:r>
+    </w:p>
+    <w:p>
+      <w:pPr>
         <w:pStyle w:val="Prrafodelista"/>
         <w:rPr>
           <w:lang w:val="es-ES_tradnl"/>
@@ -730,6 +866,22 @@
     <w:p>
       <w:pPr>
         <w:pStyle w:val="Prrafodelista"/>
+        <w:rPr>
+          <w:b/>
+          <w:lang w:val="es-ES_tradnl"/>
+        </w:rPr>
+      </w:pPr>
+      <w:r>
+        <w:rPr>
+          <w:b/>
+          <w:lang w:val="es-ES_tradnl"/>
+        </w:rPr>
+        <w:t xml:space="preserve">Criterio de validación: </w:t>
+      </w:r>
+    </w:p>
+    <w:p>
+      <w:pPr>
+        <w:pStyle w:val="Prrafodelista"/>
       </w:pPr>
     </w:p>
     <w:p>
@@ -779,7 +931,31 @@
         <w:t xml:space="preserve"> </w:t>
       </w:r>
       <w:r>
-        <w:t>Al generar el horario se intenta colocar las asignaturas en huecos libres para asignaturas pertenecientes a un mismo grado en la medida de lo posible aunque las asignaturas a colocar no sean de un mismo curso.</w:t>
+        <w:t xml:space="preserve">Al generar el horario se intenta colocar las asignaturas en huecos libres para asignaturas pertenecientes a un mismo grado en la medida de lo </w:t>
+      </w:r>
+      <w:proofErr w:type="gramStart"/>
+      <w:r>
+        <w:t>posible</w:t>
+      </w:r>
+      <w:proofErr w:type="gramEnd"/>
+      <w:r>
+        <w:t xml:space="preserve"> aunque las asignaturas a colocar no sean de un mismo curso.</w:t>
+      </w:r>
+    </w:p>
+    <w:p>
+      <w:pPr>
+        <w:pStyle w:val="Prrafodelista"/>
+        <w:rPr>
+          <w:b/>
+          <w:lang w:val="es-ES_tradnl"/>
+        </w:rPr>
+      </w:pPr>
+      <w:r>
+        <w:rPr>
+          <w:b/>
+          <w:lang w:val="es-ES_tradnl"/>
+        </w:rPr>
+        <w:t xml:space="preserve">Criterio de validación: </w:t>
       </w:r>
     </w:p>
     <w:p>
@@ -849,6 +1025,22 @@
       <w:pPr>
         <w:pStyle w:val="Prrafodelista"/>
         <w:rPr>
+          <w:b/>
+          <w:lang w:val="es-ES_tradnl"/>
+        </w:rPr>
+      </w:pPr>
+      <w:r>
+        <w:rPr>
+          <w:b/>
+          <w:lang w:val="es-ES_tradnl"/>
+        </w:rPr>
+        <w:t xml:space="preserve">Criterio de validación: </w:t>
+      </w:r>
+    </w:p>
+    <w:p>
+      <w:pPr>
+        <w:pStyle w:val="Prrafodelista"/>
+        <w:rPr>
           <w:lang w:val="es-ES_tradnl"/>
         </w:rPr>
       </w:pPr>
@@ -909,6 +1101,23 @@
     </w:p>
     <w:p>
       <w:pPr>
+        <w:pStyle w:val="Prrafodelista"/>
+        <w:rPr>
+          <w:b/>
+          <w:lang w:val="es-ES_tradnl"/>
+        </w:rPr>
+      </w:pPr>
+      <w:r>
+        <w:rPr>
+          <w:b/>
+          <w:lang w:val="es-ES_tradnl"/>
+        </w:rPr>
+        <w:t xml:space="preserve">Criterio de validación: </w:t>
+      </w:r>
+    </w:p>
+    <w:p>
+      <w:pPr>
+        <w:ind w:left="708"/>
         <w:rPr>
           <w:lang w:val="es-ES_tradnl"/>
         </w:rPr>
@@ -925,14 +1134,15 @@
           <w:lang w:val="es-ES_tradnl"/>
         </w:rPr>
       </w:pPr>
+      <w:bookmarkStart w:id="0" w:name="_GoBack"/>
       <w:r>
         <w:rPr>
           <w:b/>
           <w:highlight w:val="green"/>
         </w:rPr>
+        <w:lastRenderedPageBreak/>
         <w:t>Hora p</w:t>
       </w:r>
-      <w:bookmarkStart w:id="0" w:name="_GoBack"/>
       <w:bookmarkEnd w:id="0"/>
       <w:r>
         <w:rPr>
@@ -957,6 +1167,22 @@
       </w:r>
       <w:r>
         <w:t>.</w:t>
+      </w:r>
+    </w:p>
+    <w:p>
+      <w:pPr>
+        <w:pStyle w:val="Prrafodelista"/>
+        <w:rPr>
+          <w:b/>
+          <w:lang w:val="es-ES_tradnl"/>
+        </w:rPr>
+      </w:pPr>
+      <w:r>
+        <w:rPr>
+          <w:b/>
+          <w:lang w:val="es-ES_tradnl"/>
+        </w:rPr>
+        <w:t xml:space="preserve">Criterio de validación: </w:t>
       </w:r>
     </w:p>
     <w:p>
@@ -1020,6 +1246,48 @@
     </w:p>
     <w:p>
       <w:pPr>
+        <w:pStyle w:val="Prrafodelista"/>
+        <w:rPr>
+          <w:lang w:val="es-ES_tradnl"/>
+        </w:rPr>
+      </w:pPr>
+      <w:r>
+        <w:rPr>
+          <w:b/>
+          <w:lang w:val="es-ES_tradnl"/>
+        </w:rPr>
+        <w:t xml:space="preserve">Criterio de validación: </w:t>
+      </w:r>
+      <w:r>
+        <w:rPr>
+          <w:lang w:val="es-ES_tradnl"/>
+        </w:rPr>
+        <w:t>Se descargar el script y al ejecutarlo se debe encontrar la aplicación instalada y lista para funcionar.</w:t>
+      </w:r>
+    </w:p>
+    <w:p>
+      <w:pPr>
+        <w:pStyle w:val="Prrafodelista"/>
+        <w:rPr>
+          <w:lang w:val="es-ES_tradnl"/>
+        </w:rPr>
+      </w:pPr>
+      <w:r>
+        <w:rPr>
+          <w:b/>
+          <w:lang w:val="es-ES_tradnl"/>
+        </w:rPr>
+        <w:t>Encargado:</w:t>
+      </w:r>
+      <w:r>
+        <w:rPr>
+          <w:lang w:val="es-ES_tradnl"/>
+        </w:rPr>
+        <w:t xml:space="preserve"> José Cara</w:t>
+      </w:r>
+    </w:p>
+    <w:p>
+      <w:pPr>
         <w:rPr>
           <w:b/>
           <w:lang w:val="es-ES_tradnl"/>
@@ -1054,95 +1322,35 @@
     </w:p>
     <w:p>
       <w:pPr>
-        <w:ind w:left="360"/>
-        <w:rPr>
-          <w:b/>
-          <w:lang w:val="es-ES_tradnl"/>
-        </w:rPr>
-      </w:pPr>
-    </w:p>
-    <w:p>
-      <w:pPr>
-        <w:ind w:left="360"/>
-        <w:rPr>
-          <w:b/>
-          <w:u w:val="single"/>
-        </w:rPr>
-      </w:pPr>
-    </w:p>
-    <w:p>
-      <w:pPr>
-        <w:ind w:left="360"/>
-        <w:rPr>
-          <w:b/>
-          <w:u w:val="single"/>
-        </w:rPr>
-      </w:pPr>
-      <w:r>
-        <w:rPr>
-          <w:b/>
-          <w:u w:val="single"/>
-        </w:rPr>
-        <w:lastRenderedPageBreak/>
-        <w:t>Tareas</w:t>
-      </w:r>
-    </w:p>
-    <w:p>
-      <w:pPr>
-        <w:ind w:left="360"/>
-        <w:rPr>
-          <w:b/>
-          <w:lang w:val="es-ES_tradnl"/>
-        </w:rPr>
-      </w:pPr>
+        <w:pStyle w:val="Prrafodelista"/>
+        <w:rPr>
+          <w:lang w:val="es-ES_tradnl"/>
+        </w:rPr>
+      </w:pPr>
+      <w:r>
+        <w:rPr>
+          <w:b/>
+          <w:lang w:val="es-ES_tradnl"/>
+        </w:rPr>
+        <w:t xml:space="preserve">Criterio de validación: </w:t>
+      </w:r>
     </w:p>
     <w:p>
       <w:pPr>
         <w:pStyle w:val="Prrafodelista"/>
         <w:numPr>
           <w:ilvl w:val="0"/>
-          <w:numId w:val="8"/>
+          <w:numId w:val="9"/>
         </w:numPr>
         <w:rPr>
-          <w:b/>
-          <w:lang w:val="es-ES_tradnl"/>
-        </w:rPr>
-      </w:pPr>
-      <w:r>
-        <w:rPr>
-          <w:b/>
-          <w:lang w:val="es-ES_tradnl"/>
-        </w:rPr>
-        <w:t xml:space="preserve">Motor de Reglas: </w:t>
-      </w:r>
-      <w:r>
-        <w:rPr>
-          <w:lang w:val="es-ES_tradnl"/>
-        </w:rPr>
-        <w:t xml:space="preserve">Implementar todas las restricciones para que puedan ser utilizadas en la generación de horarios: </w:t>
-      </w:r>
-      <w:r>
-        <w:rPr>
-          <w:b/>
-          <w:lang w:val="es-ES_tradnl"/>
-        </w:rPr>
-        <w:t xml:space="preserve">Clara </w:t>
-      </w:r>
-      <w:proofErr w:type="spellStart"/>
-      <w:r>
-        <w:rPr>
-          <w:b/>
-          <w:lang w:val="es-ES_tradnl"/>
-        </w:rPr>
-        <w:t>Calonge</w:t>
-      </w:r>
-      <w:proofErr w:type="spellEnd"/>
-      <w:r>
-        <w:rPr>
-          <w:b/>
-          <w:lang w:val="es-ES_tradnl"/>
-        </w:rPr>
-        <w:t>.</w:t>
+          <w:lang w:val="es-ES_tradnl"/>
+        </w:rPr>
+      </w:pPr>
+      <w:r>
+        <w:rPr>
+          <w:lang w:val="es-ES_tradnl"/>
+        </w:rPr>
+        <w:t>Para la validación de la parte de configuración, se pulsará sobre la pestaña de configuración, si hay un Excel cargado se verán los datos que contenía, si no, todo estará vacío, también se podrá importar una configuración guardada anteriormente, por lo tanto, se podrá exportar.</w:t>
       </w:r>
     </w:p>
     <w:p>
@@ -1150,264 +1358,38 @@
         <w:pStyle w:val="Prrafodelista"/>
         <w:numPr>
           <w:ilvl w:val="0"/>
-          <w:numId w:val="8"/>
+          <w:numId w:val="9"/>
         </w:numPr>
         <w:rPr>
-          <w:b/>
-          <w:lang w:val="es-ES_tradnl"/>
-        </w:rPr>
-      </w:pPr>
-      <w:r>
-        <w:rPr>
-          <w:b/>
-          <w:lang w:val="es-ES_tradnl"/>
-        </w:rPr>
-        <w:t>Interfaz web:</w:t>
-      </w:r>
-      <w:r>
-        <w:rPr>
-          <w:lang w:val="es-ES_tradnl"/>
-        </w:rPr>
-        <w:t xml:space="preserve"> </w:t>
-      </w:r>
-      <w:r>
-        <w:rPr>
-          <w:lang w:val="es-ES_tradnl"/>
-        </w:rPr>
-        <w:t xml:space="preserve">Implementar la interfaz web para el control de la aplicación: </w:t>
-      </w:r>
-      <w:r>
-        <w:rPr>
-          <w:b/>
-          <w:lang w:val="es-ES_tradnl"/>
-        </w:rPr>
-        <w:t>Rafael Murillo</w:t>
-      </w:r>
-      <w:r>
-        <w:rPr>
-          <w:b/>
-          <w:lang w:val="es-ES_tradnl"/>
-        </w:rPr>
-        <w:t xml:space="preserve">, Adolfo </w:t>
-      </w:r>
-      <w:proofErr w:type="spellStart"/>
-      <w:r>
-        <w:rPr>
-          <w:b/>
-          <w:lang w:val="es-ES_tradnl"/>
-        </w:rPr>
-        <w:t>Lopez</w:t>
-      </w:r>
-      <w:proofErr w:type="spellEnd"/>
-    </w:p>
-    <w:p>
-      <w:pPr>
-        <w:pStyle w:val="Prrafodelista"/>
-        <w:numPr>
-          <w:ilvl w:val="0"/>
-          <w:numId w:val="8"/>
-        </w:numPr>
-        <w:rPr>
-          <w:b/>
-          <w:lang w:val="es-ES_tradnl"/>
-        </w:rPr>
-      </w:pPr>
-      <w:proofErr w:type="spellStart"/>
-      <w:r>
-        <w:rPr>
-          <w:b/>
-          <w:lang w:val="es-ES_tradnl"/>
-        </w:rPr>
-        <w:t>Prolog</w:t>
-      </w:r>
-      <w:proofErr w:type="spellEnd"/>
-      <w:r>
-        <w:rPr>
-          <w:b/>
-          <w:lang w:val="es-ES_tradnl"/>
-        </w:rPr>
-        <w:t xml:space="preserve"> –</w:t>
-      </w:r>
-      <w:r>
-        <w:rPr>
-          <w:lang w:val="es-ES_tradnl"/>
-        </w:rPr>
-        <w:t xml:space="preserve"> </w:t>
-      </w:r>
-      <w:proofErr w:type="spellStart"/>
-      <w:r>
-        <w:rPr>
-          <w:b/>
-          <w:lang w:val="es-ES_tradnl"/>
-        </w:rPr>
-        <w:t>Javascript</w:t>
-      </w:r>
-      <w:proofErr w:type="spellEnd"/>
-      <w:r>
-        <w:rPr>
-          <w:b/>
-          <w:lang w:val="es-ES_tradnl"/>
-        </w:rPr>
-        <w:t xml:space="preserve">: </w:t>
-      </w:r>
-      <w:r>
-        <w:rPr>
-          <w:lang w:val="es-ES_tradnl"/>
-        </w:rPr>
-        <w:t xml:space="preserve">Hacer uso de los predicados realizados en </w:t>
-      </w:r>
-      <w:proofErr w:type="spellStart"/>
-      <w:r>
-        <w:rPr>
-          <w:lang w:val="es-ES_tradnl"/>
-        </w:rPr>
-        <w:t>Prolog</w:t>
-      </w:r>
-      <w:proofErr w:type="spellEnd"/>
-      <w:r>
-        <w:rPr>
-          <w:lang w:val="es-ES_tradnl"/>
-        </w:rPr>
-        <w:t xml:space="preserve"> desde la aplicación: </w:t>
-      </w:r>
-      <w:proofErr w:type="spellStart"/>
-      <w:r>
-        <w:rPr>
-          <w:b/>
-          <w:lang w:val="es-ES_tradnl"/>
-        </w:rPr>
-        <w:t>Jose</w:t>
-      </w:r>
-      <w:proofErr w:type="spellEnd"/>
-      <w:r>
-        <w:rPr>
-          <w:b/>
-          <w:lang w:val="es-ES_tradnl"/>
-        </w:rPr>
-        <w:t xml:space="preserve"> Cara</w:t>
-      </w:r>
-      <w:r>
-        <w:rPr>
-          <w:b/>
-          <w:lang w:val="es-ES_tradnl"/>
-        </w:rPr>
-        <w:t>, Rafael Murillo</w:t>
-      </w:r>
-    </w:p>
-    <w:p>
-      <w:pPr>
-        <w:pStyle w:val="Prrafodelista"/>
-        <w:numPr>
-          <w:ilvl w:val="0"/>
-          <w:numId w:val="8"/>
-        </w:numPr>
-        <w:rPr>
-          <w:b/>
-          <w:lang w:val="es-ES_tradnl"/>
-        </w:rPr>
-      </w:pPr>
-      <w:r>
-        <w:rPr>
-          <w:b/>
-          <w:lang w:val="es-ES_tradnl"/>
-        </w:rPr>
-        <w:t>Importar hoja de cálculo de Excel:</w:t>
-      </w:r>
-      <w:r>
-        <w:rPr>
-          <w:lang w:val="es-ES_tradnl"/>
-        </w:rPr>
-        <w:t xml:space="preserve"> </w:t>
-      </w:r>
-      <w:proofErr w:type="spellStart"/>
-      <w:r>
-        <w:rPr>
-          <w:b/>
-          <w:lang w:val="es-ES_tradnl"/>
-        </w:rPr>
-        <w:t>Jose</w:t>
-      </w:r>
-      <w:proofErr w:type="spellEnd"/>
-      <w:r>
-        <w:rPr>
-          <w:b/>
-          <w:lang w:val="es-ES_tradnl"/>
-        </w:rPr>
-        <w:t xml:space="preserve"> Cara</w:t>
-      </w:r>
-    </w:p>
-    <w:p>
-      <w:pPr>
-        <w:pStyle w:val="Prrafodelista"/>
-        <w:numPr>
-          <w:ilvl w:val="0"/>
-          <w:numId w:val="8"/>
-        </w:numPr>
-        <w:rPr>
-          <w:b/>
-          <w:lang w:val="es-ES_tradnl"/>
-        </w:rPr>
-      </w:pPr>
-      <w:r>
-        <w:rPr>
-          <w:b/>
-          <w:lang w:val="es-ES_tradnl"/>
-        </w:rPr>
-        <w:t xml:space="preserve">Creación del servidor web: </w:t>
-      </w:r>
-      <w:r>
-        <w:rPr>
-          <w:lang w:val="es-ES_tradnl"/>
-        </w:rPr>
-        <w:t xml:space="preserve">Crear servidor web para poder mostrar la interfaz: </w:t>
-      </w:r>
-      <w:proofErr w:type="spellStart"/>
-      <w:r>
-        <w:rPr>
-          <w:b/>
-          <w:lang w:val="es-ES_tradnl"/>
-        </w:rPr>
-        <w:t>Angel</w:t>
-      </w:r>
-      <w:proofErr w:type="spellEnd"/>
-      <w:r>
-        <w:rPr>
-          <w:b/>
-          <w:lang w:val="es-ES_tradnl"/>
-        </w:rPr>
-        <w:t xml:space="preserve"> </w:t>
-      </w:r>
-      <w:proofErr w:type="spellStart"/>
-      <w:r>
-        <w:rPr>
-          <w:b/>
-          <w:lang w:val="es-ES_tradnl"/>
-        </w:rPr>
-        <w:t>Nuñez-Torron</w:t>
-      </w:r>
-      <w:proofErr w:type="spellEnd"/>
-      <w:r>
-        <w:rPr>
-          <w:b/>
-          <w:lang w:val="es-ES_tradnl"/>
-        </w:rPr>
-        <w:t xml:space="preserve">, </w:t>
-      </w:r>
-      <w:proofErr w:type="spellStart"/>
-      <w:r>
-        <w:rPr>
-          <w:b/>
-          <w:lang w:val="es-ES_tradnl"/>
-        </w:rPr>
-        <w:t>Jose</w:t>
-      </w:r>
-      <w:proofErr w:type="spellEnd"/>
-      <w:r>
-        <w:rPr>
-          <w:b/>
-          <w:lang w:val="es-ES_tradnl"/>
-        </w:rPr>
-        <w:t xml:space="preserve"> Cara</w:t>
+          <w:lang w:val="es-ES_tradnl"/>
+        </w:rPr>
+      </w:pPr>
+      <w:r>
+        <w:rPr>
+          <w:lang w:val="es-ES_tradnl"/>
+        </w:rPr>
+        <w:t>Para la validación de la parte de los horarios generados, se generarán los horarios, y se comprobará primero la visualización de todos los horarios, después se comprobará la visualización del horario de un grupo en concreto y por último la visualización del horario de un profesor.</w:t>
+      </w:r>
+    </w:p>
+    <w:p>
+      <w:pPr>
+        <w:ind w:left="708"/>
+        <w:rPr>
+          <w:lang w:val="es-ES_tradnl"/>
+        </w:rPr>
+      </w:pPr>
+      <w:r>
+        <w:rPr>
+          <w:b/>
+          <w:lang w:val="es-ES_tradnl"/>
+        </w:rPr>
+        <w:t xml:space="preserve">Encargados: </w:t>
+      </w:r>
+      <w:r>
+        <w:rPr>
+          <w:lang w:val="es-ES_tradnl"/>
+        </w:rPr>
+        <w:t>Rafael Murillo, José Cara</w:t>
       </w:r>
     </w:p>
     <w:sectPr>
@@ -1421,8 +1403,94 @@
 </file>
 
 <file path=word/numbering.xml><?xml version="1.0" encoding="utf-8"?>
-<w:numbering xmlns:wpc="http://schemas.microsoft.com/office/word/2010/wordprocessingCanvas" xmlns:mc="http://schemas.openxmlformats.org/markup-compatibility/2006" xmlns:o="urn:schemas-microsoft-com:office:office" xmlns:r="http://schemas.openxmlformats.org/officeDocument/2006/relationships" xmlns:m="http://schemas.openxmlformats.org/officeDocument/2006/math" xmlns:v="urn:schemas-microsoft-com:vml" xmlns:wp14="http://schemas.microsoft.com/office/word/2010/wordprocessingDrawing" xmlns:wp="http://schemas.openxmlformats.org/drawingml/2006/wordprocessingDrawing" xmlns:w10="urn:schemas-microsoft-com:office:word" xmlns:w="http://schemas.openxmlformats.org/wordprocessingml/2006/main" xmlns:w14="http://schemas.microsoft.com/office/word/2010/wordml" xmlns:wpg="http://schemas.microsoft.com/office/word/2010/wordprocessingGroup" xmlns:wpi="http://schemas.microsoft.com/office/word/2010/wordprocessingInk" xmlns:wne="http://schemas.microsoft.com/office/word/2006/wordml" xmlns:wps="http://schemas.microsoft.com/office/word/2010/wordprocessingShape" mc:Ignorable="w14 wp14">
-  <w:abstractNum w:abstractNumId="0">
+<w:numbering xmlns:wpc="http://schemas.microsoft.com/office/word/2010/wordprocessingCanvas" xmlns:cx="http://schemas.microsoft.com/office/drawing/2014/chartex" xmlns:cx1="http://schemas.microsoft.com/office/drawing/2015/9/8/chartex" xmlns:cx2="http://schemas.microsoft.com/office/drawing/2015/10/21/chartex" xmlns:mc="http://schemas.openxmlformats.org/markup-compatibility/2006" xmlns:o="urn:schemas-microsoft-com:office:office" xmlns:r="http://schemas.openxmlformats.org/officeDocument/2006/relationships" xmlns:m="http://schemas.openxmlformats.org/officeDocument/2006/math" xmlns:v="urn:schemas-microsoft-com:vml" xmlns:wp14="http://schemas.microsoft.com/office/word/2010/wordprocessingDrawing" xmlns:wp="http://schemas.openxmlformats.org/drawingml/2006/wordprocessingDrawing" xmlns:w10="urn:schemas-microsoft-com:office:word" xmlns:w="http://schemas.openxmlformats.org/wordprocessingml/2006/main" xmlns:w14="http://schemas.microsoft.com/office/word/2010/wordml" xmlns:w15="http://schemas.microsoft.com/office/word/2012/wordml" xmlns:w16se="http://schemas.microsoft.com/office/word/2015/wordml/symex" xmlns:wpg="http://schemas.microsoft.com/office/word/2010/wordprocessingGroup" xmlns:wpi="http://schemas.microsoft.com/office/word/2010/wordprocessingInk" xmlns:wne="http://schemas.microsoft.com/office/word/2006/wordml" xmlns:wps="http://schemas.microsoft.com/office/word/2010/wordprocessingShape" mc:Ignorable="w14 w15 w16se wp14">
+  <w:abstractNum w:abstractNumId="0" w15:restartNumberingAfterBreak="0">
+    <w:nsid w:val="072A7B06"/>
+    <w:multiLevelType w:val="hybridMultilevel"/>
+    <w:tmpl w:val="CCC08B08"/>
+    <w:lvl w:ilvl="0" w:tplc="0C0A000F">
+      <w:start w:val="1"/>
+      <w:numFmt w:val="decimal"/>
+      <w:lvlText w:val="%1."/>
+      <w:lvlJc w:val="left"/>
+      <w:pPr>
+        <w:ind w:left="2130" w:hanging="360"/>
+      </w:pPr>
+    </w:lvl>
+    <w:lvl w:ilvl="1" w:tplc="0C0A0019" w:tentative="1">
+      <w:start w:val="1"/>
+      <w:numFmt w:val="lowerLetter"/>
+      <w:lvlText w:val="%2."/>
+      <w:lvlJc w:val="left"/>
+      <w:pPr>
+        <w:ind w:left="2850" w:hanging="360"/>
+      </w:pPr>
+    </w:lvl>
+    <w:lvl w:ilvl="2" w:tplc="0C0A001B" w:tentative="1">
+      <w:start w:val="1"/>
+      <w:numFmt w:val="lowerRoman"/>
+      <w:lvlText w:val="%3."/>
+      <w:lvlJc w:val="right"/>
+      <w:pPr>
+        <w:ind w:left="3570" w:hanging="180"/>
+      </w:pPr>
+    </w:lvl>
+    <w:lvl w:ilvl="3" w:tplc="0C0A000F" w:tentative="1">
+      <w:start w:val="1"/>
+      <w:numFmt w:val="decimal"/>
+      <w:lvlText w:val="%4."/>
+      <w:lvlJc w:val="left"/>
+      <w:pPr>
+        <w:ind w:left="4290" w:hanging="360"/>
+      </w:pPr>
+    </w:lvl>
+    <w:lvl w:ilvl="4" w:tplc="0C0A0019" w:tentative="1">
+      <w:start w:val="1"/>
+      <w:numFmt w:val="lowerLetter"/>
+      <w:lvlText w:val="%5."/>
+      <w:lvlJc w:val="left"/>
+      <w:pPr>
+        <w:ind w:left="5010" w:hanging="360"/>
+      </w:pPr>
+    </w:lvl>
+    <w:lvl w:ilvl="5" w:tplc="0C0A001B" w:tentative="1">
+      <w:start w:val="1"/>
+      <w:numFmt w:val="lowerRoman"/>
+      <w:lvlText w:val="%6."/>
+      <w:lvlJc w:val="right"/>
+      <w:pPr>
+        <w:ind w:left="5730" w:hanging="180"/>
+      </w:pPr>
+    </w:lvl>
+    <w:lvl w:ilvl="6" w:tplc="0C0A000F" w:tentative="1">
+      <w:start w:val="1"/>
+      <w:numFmt w:val="decimal"/>
+      <w:lvlText w:val="%7."/>
+      <w:lvlJc w:val="left"/>
+      <w:pPr>
+        <w:ind w:left="6450" w:hanging="360"/>
+      </w:pPr>
+    </w:lvl>
+    <w:lvl w:ilvl="7" w:tplc="0C0A0019" w:tentative="1">
+      <w:start w:val="1"/>
+      <w:numFmt w:val="lowerLetter"/>
+      <w:lvlText w:val="%8."/>
+      <w:lvlJc w:val="left"/>
+      <w:pPr>
+        <w:ind w:left="7170" w:hanging="360"/>
+      </w:pPr>
+    </w:lvl>
+    <w:lvl w:ilvl="8" w:tplc="0C0A001B" w:tentative="1">
+      <w:start w:val="1"/>
+      <w:numFmt w:val="lowerRoman"/>
+      <w:lvlText w:val="%9."/>
+      <w:lvlJc w:val="right"/>
+      <w:pPr>
+        <w:ind w:left="7890" w:hanging="180"/>
+      </w:pPr>
+    </w:lvl>
+  </w:abstractNum>
+  <w:abstractNum w:abstractNumId="1" w15:restartNumberingAfterBreak="0">
     <w:nsid w:val="13FD11B9"/>
     <w:multiLevelType w:val="hybridMultilevel"/>
     <w:tmpl w:val="201C4B6C"/>
@@ -1535,7 +1603,7 @@
       </w:rPr>
     </w:lvl>
   </w:abstractNum>
-  <w:abstractNum w:abstractNumId="1">
+  <w:abstractNum w:abstractNumId="2" w15:restartNumberingAfterBreak="0">
     <w:nsid w:val="2FD411EC"/>
     <w:multiLevelType w:val="hybridMultilevel"/>
     <w:tmpl w:val="24007EC4"/>
@@ -1551,7 +1619,7 @@
         <w:rFonts w:ascii="Symbol" w:hAnsi="Symbol" w:hint="default"/>
       </w:rPr>
     </w:lvl>
-    <w:lvl w:ilvl="1" w:tplc="040A0003" w:tentative="1">
+    <w:lvl w:ilvl="1" w:tplc="040A0003">
       <w:start w:val="1"/>
       <w:numFmt w:val="bullet"/>
       <w:lvlText w:val="o"/>
@@ -1648,7 +1716,7 @@
       </w:rPr>
     </w:lvl>
   </w:abstractNum>
-  <w:abstractNum w:abstractNumId="2">
+  <w:abstractNum w:abstractNumId="3" w15:restartNumberingAfterBreak="0">
     <w:nsid w:val="318F6E13"/>
     <w:multiLevelType w:val="hybridMultilevel"/>
     <w:tmpl w:val="92BCC7DE"/>
@@ -1761,7 +1829,7 @@
       </w:rPr>
     </w:lvl>
   </w:abstractNum>
-  <w:abstractNum w:abstractNumId="3">
+  <w:abstractNum w:abstractNumId="4" w15:restartNumberingAfterBreak="0">
     <w:nsid w:val="4AFA2AB9"/>
     <w:multiLevelType w:val="hybridMultilevel"/>
     <w:tmpl w:val="60725348"/>
@@ -1874,7 +1942,7 @@
       </w:rPr>
     </w:lvl>
   </w:abstractNum>
-  <w:abstractNum w:abstractNumId="4">
+  <w:abstractNum w:abstractNumId="5" w15:restartNumberingAfterBreak="0">
     <w:nsid w:val="4CF93915"/>
     <w:multiLevelType w:val="hybridMultilevel"/>
     <w:tmpl w:val="58AAF834"/>
@@ -1987,7 +2055,7 @@
       </w:rPr>
     </w:lvl>
   </w:abstractNum>
-  <w:abstractNum w:abstractNumId="5">
+  <w:abstractNum w:abstractNumId="6" w15:restartNumberingAfterBreak="0">
     <w:nsid w:val="62941C9D"/>
     <w:multiLevelType w:val="hybridMultilevel"/>
     <w:tmpl w:val="F3CEF0BE"/>
@@ -2100,7 +2168,7 @@
       </w:rPr>
     </w:lvl>
   </w:abstractNum>
-  <w:abstractNum w:abstractNumId="6">
+  <w:abstractNum w:abstractNumId="7" w15:restartNumberingAfterBreak="0">
     <w:nsid w:val="70820D6E"/>
     <w:multiLevelType w:val="hybridMultilevel"/>
     <w:tmpl w:val="D80E083E"/>
@@ -2213,7 +2281,7 @@
       </w:rPr>
     </w:lvl>
   </w:abstractNum>
-  <w:abstractNum w:abstractNumId="7">
+  <w:abstractNum w:abstractNumId="8" w15:restartNumberingAfterBreak="0">
     <w:nsid w:val="79B44FB1"/>
     <w:multiLevelType w:val="hybridMultilevel"/>
     <w:tmpl w:val="0AD03BCA"/>
@@ -2327,34 +2395,37 @@
     </w:lvl>
   </w:abstractNum>
   <w:num w:numId="1">
+    <w:abstractNumId w:val="2"/>
+  </w:num>
+  <w:num w:numId="2">
+    <w:abstractNumId w:val="6"/>
+  </w:num>
+  <w:num w:numId="3">
+    <w:abstractNumId w:val="7"/>
+  </w:num>
+  <w:num w:numId="4">
     <w:abstractNumId w:val="1"/>
   </w:num>
-  <w:num w:numId="2">
+  <w:num w:numId="5">
+    <w:abstractNumId w:val="8"/>
+  </w:num>
+  <w:num w:numId="6">
     <w:abstractNumId w:val="5"/>
   </w:num>
-  <w:num w:numId="3">
-    <w:abstractNumId w:val="6"/>
-  </w:num>
-  <w:num w:numId="4">
-    <w:abstractNumId w:val="0"/>
-  </w:num>
-  <w:num w:numId="5">
-    <w:abstractNumId w:val="7"/>
-  </w:num>
-  <w:num w:numId="6">
+  <w:num w:numId="7">
     <w:abstractNumId w:val="4"/>
   </w:num>
-  <w:num w:numId="7">
+  <w:num w:numId="8">
     <w:abstractNumId w:val="3"/>
   </w:num>
-  <w:num w:numId="8">
-    <w:abstractNumId w:val="2"/>
+  <w:num w:numId="9">
+    <w:abstractNumId w:val="0"/>
   </w:num>
 </w:numbering>
 </file>
 
 <file path=word/styles.xml><?xml version="1.0" encoding="utf-8"?>
-<w:styles xmlns:mc="http://schemas.openxmlformats.org/markup-compatibility/2006" xmlns:r="http://schemas.openxmlformats.org/officeDocument/2006/relationships" xmlns:w="http://schemas.openxmlformats.org/wordprocessingml/2006/main" xmlns:w14="http://schemas.microsoft.com/office/word/2010/wordml" mc:Ignorable="w14">
+<w:styles xmlns:mc="http://schemas.openxmlformats.org/markup-compatibility/2006" xmlns:r="http://schemas.openxmlformats.org/officeDocument/2006/relationships" xmlns:w="http://schemas.openxmlformats.org/wordprocessingml/2006/main" xmlns:w14="http://schemas.microsoft.com/office/word/2010/wordml" xmlns:w15="http://schemas.microsoft.com/office/word/2012/wordml" xmlns:w16se="http://schemas.microsoft.com/office/word/2015/wordml/symex" mc:Ignorable="w14 w15 w16se">
   <w:docDefaults>
     <w:rPrDefault>
       <w:rPr>
@@ -2366,344 +2437,379 @@
     </w:rPrDefault>
     <w:pPrDefault/>
   </w:docDefaults>
-  <w:latentStyles w:defLockedState="0" w:defUIPriority="99" w:defSemiHidden="1" w:defUnhideWhenUsed="1" w:defQFormat="0" w:count="267">
-    <w:lsdException w:name="Normal" w:semiHidden="0" w:uiPriority="0" w:unhideWhenUsed="0" w:qFormat="1"/>
-    <w:lsdException w:name="heading 1" w:semiHidden="0" w:uiPriority="9" w:unhideWhenUsed="0" w:qFormat="1"/>
-    <w:lsdException w:name="heading 2" w:uiPriority="9" w:qFormat="1"/>
-    <w:lsdException w:name="heading 3" w:uiPriority="9" w:qFormat="1"/>
-    <w:lsdException w:name="heading 4" w:uiPriority="9" w:qFormat="1"/>
-    <w:lsdException w:name="heading 5" w:uiPriority="9" w:qFormat="1"/>
-    <w:lsdException w:name="heading 6" w:uiPriority="9" w:qFormat="1"/>
-    <w:lsdException w:name="heading 7" w:uiPriority="9" w:qFormat="1"/>
-    <w:lsdException w:name="heading 8" w:uiPriority="9" w:qFormat="1"/>
-    <w:lsdException w:name="heading 9" w:uiPriority="9" w:qFormat="1"/>
-    <w:lsdException w:name="toc 1" w:uiPriority="39"/>
-    <w:lsdException w:name="toc 2" w:uiPriority="39"/>
-    <w:lsdException w:name="toc 3" w:uiPriority="39"/>
-    <w:lsdException w:name="toc 4" w:uiPriority="39"/>
-    <w:lsdException w:name="toc 5" w:uiPriority="39"/>
-    <w:lsdException w:name="toc 6" w:uiPriority="39"/>
-    <w:lsdException w:name="toc 7" w:uiPriority="39"/>
-    <w:lsdException w:name="toc 8" w:uiPriority="39"/>
-    <w:lsdException w:name="toc 9" w:uiPriority="39"/>
-    <w:lsdException w:name="caption" w:uiPriority="35" w:qFormat="1"/>
-    <w:lsdException w:name="Title" w:semiHidden="0" w:uiPriority="10" w:unhideWhenUsed="0" w:qFormat="1"/>
-    <w:lsdException w:name="Default Paragraph Font" w:uiPriority="1"/>
-    <w:lsdException w:name="Subtitle" w:semiHidden="0" w:uiPriority="11" w:unhideWhenUsed="0" w:qFormat="1"/>
-    <w:lsdException w:name="Strong" w:semiHidden="0" w:uiPriority="22" w:unhideWhenUsed="0" w:qFormat="1"/>
-    <w:lsdException w:name="Emphasis" w:semiHidden="0" w:uiPriority="20" w:unhideWhenUsed="0" w:qFormat="1"/>
-    <w:lsdException w:name="Table Grid" w:semiHidden="0" w:uiPriority="39" w:unhideWhenUsed="0"/>
-    <w:lsdException w:name="Placeholder Text" w:unhideWhenUsed="0"/>
-    <w:lsdException w:name="No Spacing" w:semiHidden="0" w:uiPriority="1" w:unhideWhenUsed="0" w:qFormat="1"/>
-    <w:lsdException w:name="Light Shading" w:semiHidden="0" w:uiPriority="60" w:unhideWhenUsed="0"/>
-    <w:lsdException w:name="Light List" w:semiHidden="0" w:uiPriority="61" w:unhideWhenUsed="0"/>
-    <w:lsdException w:name="Light Grid" w:semiHidden="0" w:uiPriority="62" w:unhideWhenUsed="0"/>
-    <w:lsdException w:name="Medium Shading 1" w:semiHidden="0" w:uiPriority="63" w:unhideWhenUsed="0"/>
-    <w:lsdException w:name="Medium Shading 2" w:semiHidden="0" w:uiPriority="64" w:unhideWhenUsed="0"/>
-    <w:lsdException w:name="Medium List 1" w:semiHidden="0" w:uiPriority="65" w:unhideWhenUsed="0"/>
-    <w:lsdException w:name="Medium List 2" w:semiHidden="0" w:uiPriority="66" w:unhideWhenUsed="0"/>
-    <w:lsdException w:name="Medium Grid 1" w:semiHidden="0" w:uiPriority="67" w:unhideWhenUsed="0"/>
-    <w:lsdException w:name="Medium Grid 2" w:semiHidden="0" w:uiPriority="68" w:unhideWhenUsed="0"/>
-    <w:lsdException w:name="Medium Grid 3" w:semiHidden="0" w:uiPriority="69" w:unhideWhenUsed="0"/>
-    <w:lsdException w:name="Dark List" w:semiHidden="0" w:uiPriority="70" w:unhideWhenUsed="0"/>
-    <w:lsdException w:name="Colorful Shading" w:semiHidden="0" w:uiPriority="71" w:unhideWhenUsed="0"/>
-    <w:lsdException w:name="Colorful List" w:semiHidden="0" w:uiPriority="72" w:unhideWhenUsed="0"/>
-    <w:lsdException w:name="Colorful Grid" w:semiHidden="0" w:uiPriority="73" w:unhideWhenUsed="0"/>
-    <w:lsdException w:name="Light Shading Accent 1" w:semiHidden="0" w:uiPriority="60" w:unhideWhenUsed="0"/>
-    <w:lsdException w:name="Light List Accent 1" w:semiHidden="0" w:uiPriority="61" w:unhideWhenUsed="0"/>
-    <w:lsdException w:name="Light Grid Accent 1" w:semiHidden="0" w:uiPriority="62" w:unhideWhenUsed="0"/>
-    <w:lsdException w:name="Medium Shading 1 Accent 1" w:semiHidden="0" w:uiPriority="63" w:unhideWhenUsed="0"/>
-    <w:lsdException w:name="Medium Shading 2 Accent 1" w:semiHidden="0" w:uiPriority="64" w:unhideWhenUsed="0"/>
-    <w:lsdException w:name="Medium List 1 Accent 1" w:semiHidden="0" w:uiPriority="65" w:unhideWhenUsed="0"/>
-    <w:lsdException w:name="Revision" w:unhideWhenUsed="0"/>
-    <w:lsdException w:name="List Paragraph" w:semiHidden="0" w:uiPriority="34" w:unhideWhenUsed="0" w:qFormat="1"/>
-    <w:lsdException w:name="Quote" w:semiHidden="0" w:uiPriority="29" w:unhideWhenUsed="0" w:qFormat="1"/>
-    <w:lsdException w:name="Intense Quote" w:semiHidden="0" w:uiPriority="30" w:unhideWhenUsed="0" w:qFormat="1"/>
-    <w:lsdException w:name="Medium List 2 Accent 1" w:semiHidden="0" w:uiPriority="66" w:unhideWhenUsed="0"/>
-    <w:lsdException w:name="Medium Grid 1 Accent 1" w:semiHidden="0" w:uiPriority="67" w:unhideWhenUsed="0"/>
-    <w:lsdException w:name="Medium Grid 2 Accent 1" w:semiHidden="0" w:uiPriority="68" w:unhideWhenUsed="0"/>
-    <w:lsdException w:name="Medium Grid 3 Accent 1" w:semiHidden="0" w:uiPriority="69" w:unhideWhenUsed="0"/>
-    <w:lsdException w:name="Dark List Accent 1" w:semiHidden="0" w:uiPriority="70" w:unhideWhenUsed="0"/>
-    <w:lsdException w:name="Colorful Shading Accent 1" w:semiHidden="0" w:uiPriority="71" w:unhideWhenUsed="0"/>
-    <w:lsdException w:name="Colorful List Accent 1" w:semiHidden="0" w:uiPriority="72" w:unhideWhenUsed="0"/>
-    <w:lsdException w:name="Colorful Grid Accent 1" w:semiHidden="0" w:uiPriority="73" w:unhideWhenUsed="0"/>
-    <w:lsdException w:name="Light Shading Accent 2" w:semiHidden="0" w:uiPriority="60" w:unhideWhenUsed="0"/>
-    <w:lsdException w:name="Light List Accent 2" w:semiHidden="0" w:uiPriority="61" w:unhideWhenUsed="0"/>
-    <w:lsdException w:name="Light Grid Accent 2" w:semiHidden="0" w:uiPriority="62" w:unhideWhenUsed="0"/>
-    <w:lsdException w:name="Medium Shading 1 Accent 2" w:semiHidden="0" w:uiPriority="63" w:unhideWhenUsed="0"/>
-    <w:lsdException w:name="Medium Shading 2 Accent 2" w:semiHidden="0" w:uiPriority="64" w:unhideWhenUsed="0"/>
-    <w:lsdException w:name="Medium List 1 Accent 2" w:semiHidden="0" w:uiPriority="65" w:unhideWhenUsed="0"/>
-    <w:lsdException w:name="Medium List 2 Accent 2" w:semiHidden="0" w:uiPriority="66" w:unhideWhenUsed="0"/>
-    <w:lsdException w:name="Medium Grid 1 Accent 2" w:semiHidden="0" w:uiPriority="67" w:unhideWhenUsed="0"/>
-    <w:lsdException w:name="Medium Grid 2 Accent 2" w:semiHidden="0" w:uiPriority="68" w:unhideWhenUsed="0"/>
-    <w:lsdException w:name="Medium Grid 3 Accent 2" w:semiHidden="0" w:uiPriority="69" w:unhideWhenUsed="0"/>
-    <w:lsdException w:name="Dark List Accent 2" w:semiHidden="0" w:uiPriority="70" w:unhideWhenUsed="0"/>
-    <w:lsdException w:name="Colorful Shading Accent 2" w:semiHidden="0" w:uiPriority="71" w:unhideWhenUsed="0"/>
-    <w:lsdException w:name="Colorful List Accent 2" w:semiHidden="0" w:uiPriority="72" w:unhideWhenUsed="0"/>
-    <w:lsdException w:name="Colorful Grid Accent 2" w:semiHidden="0" w:uiPriority="73" w:unhideWhenUsed="0"/>
-    <w:lsdException w:name="Light Shading Accent 3" w:semiHidden="0" w:uiPriority="60" w:unhideWhenUsed="0"/>
-    <w:lsdException w:name="Light List Accent 3" w:semiHidden="0" w:uiPriority="61" w:unhideWhenUsed="0"/>
-    <w:lsdException w:name="Light Grid Accent 3" w:semiHidden="0" w:uiPriority="62" w:unhideWhenUsed="0"/>
-    <w:lsdException w:name="Medium Shading 1 Accent 3" w:semiHidden="0" w:uiPriority="63" w:unhideWhenUsed="0"/>
-    <w:lsdException w:name="Medium Shading 2 Accent 3" w:semiHidden="0" w:uiPriority="64" w:unhideWhenUsed="0"/>
-    <w:lsdException w:name="Medium List 1 Accent 3" w:semiHidden="0" w:uiPriority="65" w:unhideWhenUsed="0"/>
-    <w:lsdException w:name="Medium List 2 Accent 3" w:semiHidden="0" w:uiPriority="66" w:unhideWhenUsed="0"/>
-    <w:lsdException w:name="Medium Grid 1 Accent 3" w:semiHidden="0" w:uiPriority="67" w:unhideWhenUsed="0"/>
-    <w:lsdException w:name="Medium Grid 2 Accent 3" w:semiHidden="0" w:uiPriority="68" w:unhideWhenUsed="0"/>
-    <w:lsdException w:name="Medium Grid 3 Accent 3" w:semiHidden="0" w:uiPriority="69" w:unhideWhenUsed="0"/>
-    <w:lsdException w:name="Dark List Accent 3" w:semiHidden="0" w:uiPriority="70" w:unhideWhenUsed="0"/>
-    <w:lsdException w:name="Colorful Shading Accent 3" w:semiHidden="0" w:uiPriority="71" w:unhideWhenUsed="0"/>
-    <w:lsdException w:name="Colorful List Accent 3" w:semiHidden="0" w:uiPriority="72" w:unhideWhenUsed="0"/>
-    <w:lsdException w:name="Colorful Grid Accent 3" w:semiHidden="0" w:uiPriority="73" w:unhideWhenUsed="0"/>
-    <w:lsdException w:name="Light Shading Accent 4" w:semiHidden="0" w:uiPriority="60" w:unhideWhenUsed="0"/>
-    <w:lsdException w:name="Light List Accent 4" w:semiHidden="0" w:uiPriority="61" w:unhideWhenUsed="0"/>
-    <w:lsdException w:name="Light Grid Accent 4" w:semiHidden="0" w:uiPriority="62" w:unhideWhenUsed="0"/>
-    <w:lsdException w:name="Medium Shading 1 Accent 4" w:semiHidden="0" w:uiPriority="63" w:unhideWhenUsed="0"/>
-    <w:lsdException w:name="Medium Shading 2 Accent 4" w:semiHidden="0" w:uiPriority="64" w:unhideWhenUsed="0"/>
-    <w:lsdException w:name="Medium List 1 Accent 4" w:semiHidden="0" w:uiPriority="65" w:unhideWhenUsed="0"/>
-    <w:lsdException w:name="Medium List 2 Accent 4" w:semiHidden="0" w:uiPriority="66" w:unhideWhenUsed="0"/>
-    <w:lsdException w:name="Medium Grid 1 Accent 4" w:semiHidden="0" w:uiPriority="67" w:unhideWhenUsed="0"/>
-    <w:lsdException w:name="Medium Grid 2 Accent 4" w:semiHidden="0" w:uiPriority="68" w:unhideWhenUsed="0"/>
-    <w:lsdException w:name="Medium Grid 3 Accent 4" w:semiHidden="0" w:uiPriority="69" w:unhideWhenUsed="0"/>
-    <w:lsdException w:name="Dark List Accent 4" w:semiHidden="0" w:uiPriority="70" w:unhideWhenUsed="0"/>
-    <w:lsdException w:name="Colorful Shading Accent 4" w:semiHidden="0" w:uiPriority="71" w:unhideWhenUsed="0"/>
-    <w:lsdException w:name="Colorful List Accent 4" w:semiHidden="0" w:uiPriority="72" w:unhideWhenUsed="0"/>
-    <w:lsdException w:name="Colorful Grid Accent 4" w:semiHidden="0" w:uiPriority="73" w:unhideWhenUsed="0"/>
-    <w:lsdException w:name="Light Shading Accent 5" w:semiHidden="0" w:uiPriority="60" w:unhideWhenUsed="0"/>
-    <w:lsdException w:name="Light List Accent 5" w:semiHidden="0" w:uiPriority="61" w:unhideWhenUsed="0"/>
-    <w:lsdException w:name="Light Grid Accent 5" w:semiHidden="0" w:uiPriority="62" w:unhideWhenUsed="0"/>
-    <w:lsdException w:name="Medium Shading 1 Accent 5" w:semiHidden="0" w:uiPriority="63" w:unhideWhenUsed="0"/>
-    <w:lsdException w:name="Medium Shading 2 Accent 5" w:semiHidden="0" w:uiPriority="64" w:unhideWhenUsed="0"/>
-    <w:lsdException w:name="Medium List 1 Accent 5" w:semiHidden="0" w:uiPriority="65" w:unhideWhenUsed="0"/>
-    <w:lsdException w:name="Medium List 2 Accent 5" w:semiHidden="0" w:uiPriority="66" w:unhideWhenUsed="0"/>
-    <w:lsdException w:name="Medium Grid 1 Accent 5" w:semiHidden="0" w:uiPriority="67" w:unhideWhenUsed="0"/>
-    <w:lsdException w:name="Medium Grid 2 Accent 5" w:semiHidden="0" w:uiPriority="68" w:unhideWhenUsed="0"/>
-    <w:lsdException w:name="Medium Grid 3 Accent 5" w:semiHidden="0" w:uiPriority="69" w:unhideWhenUsed="0"/>
-    <w:lsdException w:name="Dark List Accent 5" w:semiHidden="0" w:uiPriority="70" w:unhideWhenUsed="0"/>
-    <w:lsdException w:name="Colorful Shading Accent 5" w:semiHidden="0" w:uiPriority="71" w:unhideWhenUsed="0"/>
-    <w:lsdException w:name="Colorful List Accent 5" w:semiHidden="0" w:uiPriority="72" w:unhideWhenUsed="0"/>
-    <w:lsdException w:name="Colorful Grid Accent 5" w:semiHidden="0" w:uiPriority="73" w:unhideWhenUsed="0"/>
-    <w:lsdException w:name="Light Shading Accent 6" w:semiHidden="0" w:uiPriority="60" w:unhideWhenUsed="0"/>
-    <w:lsdException w:name="Light List Accent 6" w:semiHidden="0" w:uiPriority="61" w:unhideWhenUsed="0"/>
-    <w:lsdException w:name="Light Grid Accent 6" w:semiHidden="0" w:uiPriority="62" w:unhideWhenUsed="0"/>
-    <w:lsdException w:name="Medium Shading 1 Accent 6" w:semiHidden="0" w:uiPriority="63" w:unhideWhenUsed="0"/>
-    <w:lsdException w:name="Medium Shading 2 Accent 6" w:semiHidden="0" w:uiPriority="64" w:unhideWhenUsed="0"/>
-    <w:lsdException w:name="Medium List 1 Accent 6" w:semiHidden="0" w:uiPriority="65" w:unhideWhenUsed="0"/>
-    <w:lsdException w:name="Medium List 2 Accent 6" w:semiHidden="0" w:uiPriority="66" w:unhideWhenUsed="0"/>
-    <w:lsdException w:name="Medium Grid 1 Accent 6" w:semiHidden="0" w:uiPriority="67" w:unhideWhenUsed="0"/>
-    <w:lsdException w:name="Medium Grid 2 Accent 6" w:semiHidden="0" w:uiPriority="68" w:unhideWhenUsed="0"/>
-    <w:lsdException w:name="Medium Grid 3 Accent 6" w:semiHidden="0" w:uiPriority="69" w:unhideWhenUsed="0"/>
-    <w:lsdException w:name="Dark List Accent 6" w:semiHidden="0" w:uiPriority="70" w:unhideWhenUsed="0"/>
-    <w:lsdException w:name="Colorful Shading Accent 6" w:semiHidden="0" w:uiPriority="71" w:unhideWhenUsed="0"/>
-    <w:lsdException w:name="Colorful List Accent 6" w:semiHidden="0" w:uiPriority="72" w:unhideWhenUsed="0"/>
-    <w:lsdException w:name="Colorful Grid Accent 6" w:semiHidden="0" w:uiPriority="73" w:unhideWhenUsed="0"/>
-    <w:lsdException w:name="Subtle Emphasis" w:semiHidden="0" w:uiPriority="19" w:unhideWhenUsed="0" w:qFormat="1"/>
-    <w:lsdException w:name="Intense Emphasis" w:semiHidden="0" w:uiPriority="21" w:unhideWhenUsed="0" w:qFormat="1"/>
-    <w:lsdException w:name="Subtle Reference" w:semiHidden="0" w:uiPriority="31" w:unhideWhenUsed="0" w:qFormat="1"/>
-    <w:lsdException w:name="Intense Reference" w:semiHidden="0" w:uiPriority="32" w:unhideWhenUsed="0" w:qFormat="1"/>
-    <w:lsdException w:name="Book Title" w:semiHidden="0" w:uiPriority="33" w:unhideWhenUsed="0" w:qFormat="1"/>
-    <w:lsdException w:name="Bibliography" w:uiPriority="37"/>
-    <w:lsdException w:name="TOC Heading" w:uiPriority="39" w:qFormat="1"/>
-  </w:latentStyles>
-  <w:style w:type="paragraph" w:default="1" w:styleId="Normal">
-    <w:name w:val="Normal"/>
-    <w:qFormat/>
-    <w:rPr>
-      <w:lang w:val="es-ES"/>
-    </w:rPr>
-  </w:style>
-  <w:style w:type="character" w:default="1" w:styleId="Fuentedeprrafopredeter">
-    <w:name w:val="Default Paragraph Font"/>
-    <w:uiPriority w:val="1"/>
-    <w:semiHidden/>
-    <w:unhideWhenUsed/>
-  </w:style>
-  <w:style w:type="table" w:default="1" w:styleId="Tablanormal">
-    <w:name w:val="Normal Table"/>
-    <w:uiPriority w:val="99"/>
-    <w:semiHidden/>
-    <w:unhideWhenUsed/>
-    <w:tblPr>
-      <w:tblInd w:w="0" w:type="dxa"/>
-      <w:tblCellMar>
-        <w:top w:w="0" w:type="dxa"/>
-        <w:left w:w="108" w:type="dxa"/>
-        <w:bottom w:w="0" w:type="dxa"/>
-        <w:right w:w="108" w:type="dxa"/>
-      </w:tblCellMar>
-    </w:tblPr>
-  </w:style>
-  <w:style w:type="numbering" w:default="1" w:styleId="Sinlista">
-    <w:name w:val="No List"/>
-    <w:uiPriority w:val="99"/>
-    <w:semiHidden/>
-    <w:unhideWhenUsed/>
-  </w:style>
-  <w:style w:type="paragraph" w:styleId="Prrafodelista">
-    <w:name w:val="List Paragraph"/>
-    <w:basedOn w:val="Normal"/>
-    <w:uiPriority w:val="34"/>
-    <w:qFormat/>
-    <w:rsid w:val="00FB34EE"/>
-    <w:pPr>
-      <w:ind w:left="720"/>
-      <w:contextualSpacing/>
-    </w:pPr>
-  </w:style>
-</w:styles>
-</file>
-
-<file path=word/stylesWithEffects.xml><?xml version="1.0" encoding="utf-8"?>
-<w:styles xmlns:wpc="http://schemas.microsoft.com/office/word/2010/wordprocessingCanvas" xmlns:mc="http://schemas.openxmlformats.org/markup-compatibility/2006" xmlns:o="urn:schemas-microsoft-com:office:office" xmlns:r="http://schemas.openxmlformats.org/officeDocument/2006/relationships" xmlns:m="http://schemas.openxmlformats.org/officeDocument/2006/math" xmlns:v="urn:schemas-microsoft-com:vml" xmlns:wp14="http://schemas.microsoft.com/office/word/2010/wordprocessingDrawing" xmlns:wp="http://schemas.openxmlformats.org/drawingml/2006/wordprocessingDrawing" xmlns:w10="urn:schemas-microsoft-com:office:word" xmlns:w="http://schemas.openxmlformats.org/wordprocessingml/2006/main" xmlns:w14="http://schemas.microsoft.com/office/word/2010/wordml" xmlns:wpg="http://schemas.microsoft.com/office/word/2010/wordprocessingGroup" xmlns:wpi="http://schemas.microsoft.com/office/word/2010/wordprocessingInk" xmlns:wne="http://schemas.microsoft.com/office/word/2006/wordml" xmlns:wps="http://schemas.microsoft.com/office/word/2010/wordprocessingShape" mc:Ignorable="w14 wp14">
-  <w:docDefaults>
-    <w:rPrDefault>
-      <w:rPr>
-        <w:rFonts w:asciiTheme="minorHAnsi" w:eastAsiaTheme="minorHAnsi" w:hAnsiTheme="minorHAnsi" w:cstheme="minorBidi"/>
-        <w:sz w:val="24"/>
-        <w:szCs w:val="24"/>
-        <w:lang w:val="es-ES_tradnl" w:eastAsia="en-US" w:bidi="ar-SA"/>
-      </w:rPr>
-    </w:rPrDefault>
-    <w:pPrDefault/>
-  </w:docDefaults>
-  <w:latentStyles w:defLockedState="0" w:defUIPriority="99" w:defSemiHidden="1" w:defUnhideWhenUsed="1" w:defQFormat="0" w:count="267">
-    <w:lsdException w:name="Normal" w:semiHidden="0" w:uiPriority="0" w:unhideWhenUsed="0" w:qFormat="1"/>
-    <w:lsdException w:name="heading 1" w:semiHidden="0" w:uiPriority="9" w:unhideWhenUsed="0" w:qFormat="1"/>
-    <w:lsdException w:name="heading 2" w:uiPriority="9" w:qFormat="1"/>
-    <w:lsdException w:name="heading 3" w:uiPriority="9" w:qFormat="1"/>
-    <w:lsdException w:name="heading 4" w:uiPriority="9" w:qFormat="1"/>
-    <w:lsdException w:name="heading 5" w:uiPriority="9" w:qFormat="1"/>
-    <w:lsdException w:name="heading 6" w:uiPriority="9" w:qFormat="1"/>
-    <w:lsdException w:name="heading 7" w:uiPriority="9" w:qFormat="1"/>
-    <w:lsdException w:name="heading 8" w:uiPriority="9" w:qFormat="1"/>
-    <w:lsdException w:name="heading 9" w:uiPriority="9" w:qFormat="1"/>
-    <w:lsdException w:name="toc 1" w:uiPriority="39"/>
-    <w:lsdException w:name="toc 2" w:uiPriority="39"/>
-    <w:lsdException w:name="toc 3" w:uiPriority="39"/>
-    <w:lsdException w:name="toc 4" w:uiPriority="39"/>
-    <w:lsdException w:name="toc 5" w:uiPriority="39"/>
-    <w:lsdException w:name="toc 6" w:uiPriority="39"/>
-    <w:lsdException w:name="toc 7" w:uiPriority="39"/>
-    <w:lsdException w:name="toc 8" w:uiPriority="39"/>
-    <w:lsdException w:name="toc 9" w:uiPriority="39"/>
-    <w:lsdException w:name="caption" w:uiPriority="35" w:qFormat="1"/>
-    <w:lsdException w:name="Title" w:semiHidden="0" w:uiPriority="10" w:unhideWhenUsed="0" w:qFormat="1"/>
-    <w:lsdException w:name="Default Paragraph Font" w:uiPriority="1"/>
-    <w:lsdException w:name="Subtitle" w:semiHidden="0" w:uiPriority="11" w:unhideWhenUsed="0" w:qFormat="1"/>
-    <w:lsdException w:name="Strong" w:semiHidden="0" w:uiPriority="22" w:unhideWhenUsed="0" w:qFormat="1"/>
-    <w:lsdException w:name="Emphasis" w:semiHidden="0" w:uiPriority="20" w:unhideWhenUsed="0" w:qFormat="1"/>
-    <w:lsdException w:name="Table Grid" w:semiHidden="0" w:uiPriority="39" w:unhideWhenUsed="0"/>
-    <w:lsdException w:name="Placeholder Text" w:unhideWhenUsed="0"/>
-    <w:lsdException w:name="No Spacing" w:semiHidden="0" w:uiPriority="1" w:unhideWhenUsed="0" w:qFormat="1"/>
-    <w:lsdException w:name="Light Shading" w:semiHidden="0" w:uiPriority="60" w:unhideWhenUsed="0"/>
-    <w:lsdException w:name="Light List" w:semiHidden="0" w:uiPriority="61" w:unhideWhenUsed="0"/>
-    <w:lsdException w:name="Light Grid" w:semiHidden="0" w:uiPriority="62" w:unhideWhenUsed="0"/>
-    <w:lsdException w:name="Medium Shading 1" w:semiHidden="0" w:uiPriority="63" w:unhideWhenUsed="0"/>
-    <w:lsdException w:name="Medium Shading 2" w:semiHidden="0" w:uiPriority="64" w:unhideWhenUsed="0"/>
-    <w:lsdException w:name="Medium List 1" w:semiHidden="0" w:uiPriority="65" w:unhideWhenUsed="0"/>
-    <w:lsdException w:name="Medium List 2" w:semiHidden="0" w:uiPriority="66" w:unhideWhenUsed="0"/>
-    <w:lsdException w:name="Medium Grid 1" w:semiHidden="0" w:uiPriority="67" w:unhideWhenUsed="0"/>
-    <w:lsdException w:name="Medium Grid 2" w:semiHidden="0" w:uiPriority="68" w:unhideWhenUsed="0"/>
-    <w:lsdException w:name="Medium Grid 3" w:semiHidden="0" w:uiPriority="69" w:unhideWhenUsed="0"/>
-    <w:lsdException w:name="Dark List" w:semiHidden="0" w:uiPriority="70" w:unhideWhenUsed="0"/>
-    <w:lsdException w:name="Colorful Shading" w:semiHidden="0" w:uiPriority="71" w:unhideWhenUsed="0"/>
-    <w:lsdException w:name="Colorful List" w:semiHidden="0" w:uiPriority="72" w:unhideWhenUsed="0"/>
-    <w:lsdException w:name="Colorful Grid" w:semiHidden="0" w:uiPriority="73" w:unhideWhenUsed="0"/>
-    <w:lsdException w:name="Light Shading Accent 1" w:semiHidden="0" w:uiPriority="60" w:unhideWhenUsed="0"/>
-    <w:lsdException w:name="Light List Accent 1" w:semiHidden="0" w:uiPriority="61" w:unhideWhenUsed="0"/>
-    <w:lsdException w:name="Light Grid Accent 1" w:semiHidden="0" w:uiPriority="62" w:unhideWhenUsed="0"/>
-    <w:lsdException w:name="Medium Shading 1 Accent 1" w:semiHidden="0" w:uiPriority="63" w:unhideWhenUsed="0"/>
-    <w:lsdException w:name="Medium Shading 2 Accent 1" w:semiHidden="0" w:uiPriority="64" w:unhideWhenUsed="0"/>
-    <w:lsdException w:name="Medium List 1 Accent 1" w:semiHidden="0" w:uiPriority="65" w:unhideWhenUsed="0"/>
-    <w:lsdException w:name="Revision" w:unhideWhenUsed="0"/>
-    <w:lsdException w:name="List Paragraph" w:semiHidden="0" w:uiPriority="34" w:unhideWhenUsed="0" w:qFormat="1"/>
-    <w:lsdException w:name="Quote" w:semiHidden="0" w:uiPriority="29" w:unhideWhenUsed="0" w:qFormat="1"/>
-    <w:lsdException w:name="Intense Quote" w:semiHidden="0" w:uiPriority="30" w:unhideWhenUsed="0" w:qFormat="1"/>
-    <w:lsdException w:name="Medium List 2 Accent 1" w:semiHidden="0" w:uiPriority="66" w:unhideWhenUsed="0"/>
-    <w:lsdException w:name="Medium Grid 1 Accent 1" w:semiHidden="0" w:uiPriority="67" w:unhideWhenUsed="0"/>
-    <w:lsdException w:name="Medium Grid 2 Accent 1" w:semiHidden="0" w:uiPriority="68" w:unhideWhenUsed="0"/>
-    <w:lsdException w:name="Medium Grid 3 Accent 1" w:semiHidden="0" w:uiPriority="69" w:unhideWhenUsed="0"/>
-    <w:lsdException w:name="Dark List Accent 1" w:semiHidden="0" w:uiPriority="70" w:unhideWhenUsed="0"/>
-    <w:lsdException w:name="Colorful Shading Accent 1" w:semiHidden="0" w:uiPriority="71" w:unhideWhenUsed="0"/>
-    <w:lsdException w:name="Colorful List Accent 1" w:semiHidden="0" w:uiPriority="72" w:unhideWhenUsed="0"/>
-    <w:lsdException w:name="Colorful Grid Accent 1" w:semiHidden="0" w:uiPriority="73" w:unhideWhenUsed="0"/>
-    <w:lsdException w:name="Light Shading Accent 2" w:semiHidden="0" w:uiPriority="60" w:unhideWhenUsed="0"/>
-    <w:lsdException w:name="Light List Accent 2" w:semiHidden="0" w:uiPriority="61" w:unhideWhenUsed="0"/>
-    <w:lsdException w:name="Light Grid Accent 2" w:semiHidden="0" w:uiPriority="62" w:unhideWhenUsed="0"/>
-    <w:lsdException w:name="Medium Shading 1 Accent 2" w:semiHidden="0" w:uiPriority="63" w:unhideWhenUsed="0"/>
-    <w:lsdException w:name="Medium Shading 2 Accent 2" w:semiHidden="0" w:uiPriority="64" w:unhideWhenUsed="0"/>
-    <w:lsdException w:name="Medium List 1 Accent 2" w:semiHidden="0" w:uiPriority="65" w:unhideWhenUsed="0"/>
-    <w:lsdException w:name="Medium List 2 Accent 2" w:semiHidden="0" w:uiPriority="66" w:unhideWhenUsed="0"/>
-    <w:lsdException w:name="Medium Grid 1 Accent 2" w:semiHidden="0" w:uiPriority="67" w:unhideWhenUsed="0"/>
-    <w:lsdException w:name="Medium Grid 2 Accent 2" w:semiHidden="0" w:uiPriority="68" w:unhideWhenUsed="0"/>
-    <w:lsdException w:name="Medium Grid 3 Accent 2" w:semiHidden="0" w:uiPriority="69" w:unhideWhenUsed="0"/>
-    <w:lsdException w:name="Dark List Accent 2" w:semiHidden="0" w:uiPriority="70" w:unhideWhenUsed="0"/>
-    <w:lsdException w:name="Colorful Shading Accent 2" w:semiHidden="0" w:uiPriority="71" w:unhideWhenUsed="0"/>
-    <w:lsdException w:name="Colorful List Accent 2" w:semiHidden="0" w:uiPriority="72" w:unhideWhenUsed="0"/>
-    <w:lsdException w:name="Colorful Grid Accent 2" w:semiHidden="0" w:uiPriority="73" w:unhideWhenUsed="0"/>
-    <w:lsdException w:name="Light Shading Accent 3" w:semiHidden="0" w:uiPriority="60" w:unhideWhenUsed="0"/>
-    <w:lsdException w:name="Light List Accent 3" w:semiHidden="0" w:uiPriority="61" w:unhideWhenUsed="0"/>
-    <w:lsdException w:name="Light Grid Accent 3" w:semiHidden="0" w:uiPriority="62" w:unhideWhenUsed="0"/>
-    <w:lsdException w:name="Medium Shading 1 Accent 3" w:semiHidden="0" w:uiPriority="63" w:unhideWhenUsed="0"/>
-    <w:lsdException w:name="Medium Shading 2 Accent 3" w:semiHidden="0" w:uiPriority="64" w:unhideWhenUsed="0"/>
-    <w:lsdException w:name="Medium List 1 Accent 3" w:semiHidden="0" w:uiPriority="65" w:unhideWhenUsed="0"/>
-    <w:lsdException w:name="Medium List 2 Accent 3" w:semiHidden="0" w:uiPriority="66" w:unhideWhenUsed="0"/>
-    <w:lsdException w:name="Medium Grid 1 Accent 3" w:semiHidden="0" w:uiPriority="67" w:unhideWhenUsed="0"/>
-    <w:lsdException w:name="Medium Grid 2 Accent 3" w:semiHidden="0" w:uiPriority="68" w:unhideWhenUsed="0"/>
-    <w:lsdException w:name="Medium Grid 3 Accent 3" w:semiHidden="0" w:uiPriority="69" w:unhideWhenUsed="0"/>
-    <w:lsdException w:name="Dark List Accent 3" w:semiHidden="0" w:uiPriority="70" w:unhideWhenUsed="0"/>
-    <w:lsdException w:name="Colorful Shading Accent 3" w:semiHidden="0" w:uiPriority="71" w:unhideWhenUsed="0"/>
-    <w:lsdException w:name="Colorful List Accent 3" w:semiHidden="0" w:uiPriority="72" w:unhideWhenUsed="0"/>
-    <w:lsdException w:name="Colorful Grid Accent 3" w:semiHidden="0" w:uiPriority="73" w:unhideWhenUsed="0"/>
-    <w:lsdException w:name="Light Shading Accent 4" w:semiHidden="0" w:uiPriority="60" w:unhideWhenUsed="0"/>
-    <w:lsdException w:name="Light List Accent 4" w:semiHidden="0" w:uiPriority="61" w:unhideWhenUsed="0"/>
-    <w:lsdException w:name="Light Grid Accent 4" w:semiHidden="0" w:uiPriority="62" w:unhideWhenUsed="0"/>
-    <w:lsdException w:name="Medium Shading 1 Accent 4" w:semiHidden="0" w:uiPriority="63" w:unhideWhenUsed="0"/>
-    <w:lsdException w:name="Medium Shading 2 Accent 4" w:semiHidden="0" w:uiPriority="64" w:unhideWhenUsed="0"/>
-    <w:lsdException w:name="Medium List 1 Accent 4" w:semiHidden="0" w:uiPriority="65" w:unhideWhenUsed="0"/>
-    <w:lsdException w:name="Medium List 2 Accent 4" w:semiHidden="0" w:uiPriority="66" w:unhideWhenUsed="0"/>
-    <w:lsdException w:name="Medium Grid 1 Accent 4" w:semiHidden="0" w:uiPriority="67" w:unhideWhenUsed="0"/>
-    <w:lsdException w:name="Medium Grid 2 Accent 4" w:semiHidden="0" w:uiPriority="68" w:unhideWhenUsed="0"/>
-    <w:lsdException w:name="Medium Grid 3 Accent 4" w:semiHidden="0" w:uiPriority="69" w:unhideWhenUsed="0"/>
-    <w:lsdException w:name="Dark List Accent 4" w:semiHidden="0" w:uiPriority="70" w:unhideWhenUsed="0"/>
-    <w:lsdException w:name="Colorful Shading Accent 4" w:semiHidden="0" w:uiPriority="71" w:unhideWhenUsed="0"/>
-    <w:lsdException w:name="Colorful List Accent 4" w:semiHidden="0" w:uiPriority="72" w:unhideWhenUsed="0"/>
-    <w:lsdException w:name="Colorful Grid Accent 4" w:semiHidden="0" w:uiPriority="73" w:unhideWhenUsed="0"/>
-    <w:lsdException w:name="Light Shading Accent 5" w:semiHidden="0" w:uiPriority="60" w:unhideWhenUsed="0"/>
-    <w:lsdException w:name="Light List Accent 5" w:semiHidden="0" w:uiPriority="61" w:unhideWhenUsed="0"/>
-    <w:lsdException w:name="Light Grid Accent 5" w:semiHidden="0" w:uiPriority="62" w:unhideWhenUsed="0"/>
-    <w:lsdException w:name="Medium Shading 1 Accent 5" w:semiHidden="0" w:uiPriority="63" w:unhideWhenUsed="0"/>
-    <w:lsdException w:name="Medium Shading 2 Accent 5" w:semiHidden="0" w:uiPriority="64" w:unhideWhenUsed="0"/>
-    <w:lsdException w:name="Medium List 1 Accent 5" w:semiHidden="0" w:uiPriority="65" w:unhideWhenUsed="0"/>
-    <w:lsdException w:name="Medium List 2 Accent 5" w:semiHidden="0" w:uiPriority="66" w:unhideWhenUsed="0"/>
-    <w:lsdException w:name="Medium Grid 1 Accent 5" w:semiHidden="0" w:uiPriority="67" w:unhideWhenUsed="0"/>
-    <w:lsdException w:name="Medium Grid 2 Accent 5" w:semiHidden="0" w:uiPriority="68" w:unhideWhenUsed="0"/>
-    <w:lsdException w:name="Medium Grid 3 Accent 5" w:semiHidden="0" w:uiPriority="69" w:unhideWhenUsed="0"/>
-    <w:lsdException w:name="Dark List Accent 5" w:semiHidden="0" w:uiPriority="70" w:unhideWhenUsed="0"/>
-    <w:lsdException w:name="Colorful Shading Accent 5" w:semiHidden="0" w:uiPriority="71" w:unhideWhenUsed="0"/>
-    <w:lsdException w:name="Colorful List Accent 5" w:semiHidden="0" w:uiPriority="72" w:unhideWhenUsed="0"/>
-    <w:lsdException w:name="Colorful Grid Accent 5" w:semiHidden="0" w:uiPriority="73" w:unhideWhenUsed="0"/>
-    <w:lsdException w:name="Light Shading Accent 6" w:semiHidden="0" w:uiPriority="60" w:unhideWhenUsed="0"/>
-    <w:lsdException w:name="Light List Accent 6" w:semiHidden="0" w:uiPriority="61" w:unhideWhenUsed="0"/>
-    <w:lsdException w:name="Light Grid Accent 6" w:semiHidden="0" w:uiPriority="62" w:unhideWhenUsed="0"/>
-    <w:lsdException w:name="Medium Shading 1 Accent 6" w:semiHidden="0" w:uiPriority="63" w:unhideWhenUsed="0"/>
-    <w:lsdException w:name="Medium Shading 2 Accent 6" w:semiHidden="0" w:uiPriority="64" w:unhideWhenUsed="0"/>
-    <w:lsdException w:name="Medium List 1 Accent 6" w:semiHidden="0" w:uiPriority="65" w:unhideWhenUsed="0"/>
-    <w:lsdException w:name="Medium List 2 Accent 6" w:semiHidden="0" w:uiPriority="66" w:unhideWhenUsed="0"/>
-    <w:lsdException w:name="Medium Grid 1 Accent 6" w:semiHidden="0" w:uiPriority="67" w:unhideWhenUsed="0"/>
-    <w:lsdException w:name="Medium Grid 2 Accent 6" w:semiHidden="0" w:uiPriority="68" w:unhideWhenUsed="0"/>
-    <w:lsdException w:name="Medium Grid 3 Accent 6" w:semiHidden="0" w:uiPriority="69" w:unhideWhenUsed="0"/>
-    <w:lsdException w:name="Dark List Accent 6" w:semiHidden="0" w:uiPriority="70" w:unhideWhenUsed="0"/>
-    <w:lsdException w:name="Colorful Shading Accent 6" w:semiHidden="0" w:uiPriority="71" w:unhideWhenUsed="0"/>
-    <w:lsdException w:name="Colorful List Accent 6" w:semiHidden="0" w:uiPriority="72" w:unhideWhenUsed="0"/>
-    <w:lsdException w:name="Colorful Grid Accent 6" w:semiHidden="0" w:uiPriority="73" w:unhideWhenUsed="0"/>
-    <w:lsdException w:name="Subtle Emphasis" w:semiHidden="0" w:uiPriority="19" w:unhideWhenUsed="0" w:qFormat="1"/>
-    <w:lsdException w:name="Intense Emphasis" w:semiHidden="0" w:uiPriority="21" w:unhideWhenUsed="0" w:qFormat="1"/>
-    <w:lsdException w:name="Subtle Reference" w:semiHidden="0" w:uiPriority="31" w:unhideWhenUsed="0" w:qFormat="1"/>
-    <w:lsdException w:name="Intense Reference" w:semiHidden="0" w:uiPriority="32" w:unhideWhenUsed="0" w:qFormat="1"/>
-    <w:lsdException w:name="Book Title" w:semiHidden="0" w:uiPriority="33" w:unhideWhenUsed="0" w:qFormat="1"/>
-    <w:lsdException w:name="Bibliography" w:uiPriority="37"/>
-    <w:lsdException w:name="TOC Heading" w:uiPriority="39" w:qFormat="1"/>
+  <w:latentStyles w:defLockedState="0" w:defUIPriority="99" w:defSemiHidden="0" w:defUnhideWhenUsed="0" w:defQFormat="0" w:count="372">
+    <w:lsdException w:name="Normal" w:uiPriority="0" w:qFormat="1"/>
+    <w:lsdException w:name="heading 1" w:uiPriority="9" w:qFormat="1"/>
+    <w:lsdException w:name="heading 2" w:semiHidden="1" w:uiPriority="9" w:unhideWhenUsed="1" w:qFormat="1"/>
+    <w:lsdException w:name="heading 3" w:semiHidden="1" w:uiPriority="9" w:unhideWhenUsed="1" w:qFormat="1"/>
+    <w:lsdException w:name="heading 4" w:semiHidden="1" w:uiPriority="9" w:unhideWhenUsed="1" w:qFormat="1"/>
+    <w:lsdException w:name="heading 5" w:semiHidden="1" w:uiPriority="9" w:unhideWhenUsed="1" w:qFormat="1"/>
+    <w:lsdException w:name="heading 6" w:semiHidden="1" w:uiPriority="9" w:unhideWhenUsed="1" w:qFormat="1"/>
+    <w:lsdException w:name="heading 7" w:semiHidden="1" w:uiPriority="9" w:unhideWhenUsed="1" w:qFormat="1"/>
+    <w:lsdException w:name="heading 8" w:semiHidden="1" w:uiPriority="9" w:unhideWhenUsed="1" w:qFormat="1"/>
+    <w:lsdException w:name="heading 9" w:semiHidden="1" w:uiPriority="9" w:unhideWhenUsed="1" w:qFormat="1"/>
+    <w:lsdException w:name="index 1" w:semiHidden="1" w:unhideWhenUsed="1"/>
+    <w:lsdException w:name="index 2" w:semiHidden="1" w:unhideWhenUsed="1"/>
+    <w:lsdException w:name="index 3" w:semiHidden="1" w:unhideWhenUsed="1"/>
+    <w:lsdException w:name="index 4" w:semiHidden="1" w:unhideWhenUsed="1"/>
+    <w:lsdException w:name="index 5" w:semiHidden="1" w:unhideWhenUsed="1"/>
+    <w:lsdException w:name="index 6" w:semiHidden="1" w:unhideWhenUsed="1"/>
+    <w:lsdException w:name="index 7" w:semiHidden="1" w:unhideWhenUsed="1"/>
+    <w:lsdException w:name="index 8" w:semiHidden="1" w:unhideWhenUsed="1"/>
+    <w:lsdException w:name="index 9" w:semiHidden="1" w:unhideWhenUsed="1"/>
+    <w:lsdException w:name="toc 1" w:semiHidden="1" w:uiPriority="39" w:unhideWhenUsed="1"/>
+    <w:lsdException w:name="toc 2" w:semiHidden="1" w:uiPriority="39" w:unhideWhenUsed="1"/>
+    <w:lsdException w:name="toc 3" w:semiHidden="1" w:uiPriority="39" w:unhideWhenUsed="1"/>
+    <w:lsdException w:name="toc 4" w:semiHidden="1" w:uiPriority="39" w:unhideWhenUsed="1"/>
+    <w:lsdException w:name="toc 5" w:semiHidden="1" w:uiPriority="39" w:unhideWhenUsed="1"/>
+    <w:lsdException w:name="toc 6" w:semiHidden="1" w:uiPriority="39" w:unhideWhenUsed="1"/>
+    <w:lsdException w:name="toc 7" w:semiHidden="1" w:uiPriority="39" w:unhideWhenUsed="1"/>
+    <w:lsdException w:name="toc 8" w:semiHidden="1" w:uiPriority="39" w:unhideWhenUsed="1"/>
+    <w:lsdException w:name="toc 9" w:semiHidden="1" w:uiPriority="39" w:unhideWhenUsed="1"/>
+    <w:lsdException w:name="Normal Indent" w:semiHidden="1" w:unhideWhenUsed="1"/>
+    <w:lsdException w:name="footnote text" w:semiHidden="1" w:unhideWhenUsed="1"/>
+    <w:lsdException w:name="annotation text" w:semiHidden="1" w:unhideWhenUsed="1"/>
+    <w:lsdException w:name="header" w:semiHidden="1" w:unhideWhenUsed="1"/>
+    <w:lsdException w:name="footer" w:semiHidden="1" w:unhideWhenUsed="1"/>
+    <w:lsdException w:name="index heading" w:semiHidden="1" w:unhideWhenUsed="1"/>
+    <w:lsdException w:name="caption" w:semiHidden="1" w:uiPriority="35" w:unhideWhenUsed="1" w:qFormat="1"/>
+    <w:lsdException w:name="table of figures" w:semiHidden="1" w:unhideWhenUsed="1"/>
+    <w:lsdException w:name="envelope address" w:semiHidden="1" w:unhideWhenUsed="1"/>
+    <w:lsdException w:name="envelope return" w:semiHidden="1" w:unhideWhenUsed="1"/>
+    <w:lsdException w:name="footnote reference" w:semiHidden="1" w:unhideWhenUsed="1"/>
+    <w:lsdException w:name="annotation reference" w:semiHidden="1" w:unhideWhenUsed="1"/>
+    <w:lsdException w:name="line number" w:semiHidden="1" w:unhideWhenUsed="1"/>
+    <w:lsdException w:name="page number" w:semiHidden="1" w:unhideWhenUsed="1"/>
+    <w:lsdException w:name="endnote reference" w:semiHidden="1" w:unhideWhenUsed="1"/>
+    <w:lsdException w:name="endnote text" w:semiHidden="1" w:unhideWhenUsed="1"/>
+    <w:lsdException w:name="table of authorities" w:semiHidden="1" w:unhideWhenUsed="1"/>
+    <w:lsdException w:name="macro" w:semiHidden="1" w:unhideWhenUsed="1"/>
+    <w:lsdException w:name="toa heading" w:semiHidden="1" w:unhideWhenUsed="1"/>
+    <w:lsdException w:name="List" w:semiHidden="1" w:unhideWhenUsed="1"/>
+    <w:lsdException w:name="List Bullet" w:semiHidden="1" w:unhideWhenUsed="1"/>
+    <w:lsdException w:name="List Number" w:semiHidden="1" w:unhideWhenUsed="1"/>
+    <w:lsdException w:name="List 2" w:semiHidden="1" w:unhideWhenUsed="1"/>
+    <w:lsdException w:name="List 3" w:semiHidden="1" w:unhideWhenUsed="1"/>
+    <w:lsdException w:name="List 4" w:semiHidden="1" w:unhideWhenUsed="1"/>
+    <w:lsdException w:name="List 5" w:semiHidden="1" w:unhideWhenUsed="1"/>
+    <w:lsdException w:name="List Bullet 2" w:semiHidden="1" w:unhideWhenUsed="1"/>
+    <w:lsdException w:name="List Bullet 3" w:semiHidden="1" w:unhideWhenUsed="1"/>
+    <w:lsdException w:name="List Bullet 4" w:semiHidden="1" w:unhideWhenUsed="1"/>
+    <w:lsdException w:name="List Bullet 5" w:semiHidden="1" w:unhideWhenUsed="1"/>
+    <w:lsdException w:name="List Number 2" w:semiHidden="1" w:unhideWhenUsed="1"/>
+    <w:lsdException w:name="List Number 3" w:semiHidden="1" w:unhideWhenUsed="1"/>
+    <w:lsdException w:name="List Number 4" w:semiHidden="1" w:unhideWhenUsed="1"/>
+    <w:lsdException w:name="List Number 5" w:semiHidden="1" w:unhideWhenUsed="1"/>
+    <w:lsdException w:name="Title" w:uiPriority="10" w:qFormat="1"/>
+    <w:lsdException w:name="Closing" w:semiHidden="1" w:unhideWhenUsed="1"/>
+    <w:lsdException w:name="Signature" w:semiHidden="1" w:unhideWhenUsed="1"/>
+    <w:lsdException w:name="Default Paragraph Font" w:semiHidden="1" w:uiPriority="1" w:unhideWhenUsed="1"/>
+    <w:lsdException w:name="Body Text" w:semiHidden="1" w:unhideWhenUsed="1"/>
+    <w:lsdException w:name="Body Text Indent" w:semiHidden="1" w:unhideWhenUsed="1"/>
+    <w:lsdException w:name="List Continue" w:semiHidden="1" w:unhideWhenUsed="1"/>
+    <w:lsdException w:name="List Continue 2" w:semiHidden="1" w:unhideWhenUsed="1"/>
+    <w:lsdException w:name="List Continue 3" w:semiHidden="1" w:unhideWhenUsed="1"/>
+    <w:lsdException w:name="List Continue 4" w:semiHidden="1" w:unhideWhenUsed="1"/>
+    <w:lsdException w:name="List Continue 5" w:semiHidden="1" w:unhideWhenUsed="1"/>
+    <w:lsdException w:name="Message Header" w:semiHidden="1" w:unhideWhenUsed="1"/>
+    <w:lsdException w:name="Subtitle" w:uiPriority="11" w:qFormat="1"/>
+    <w:lsdException w:name="Salutation" w:semiHidden="1" w:unhideWhenUsed="1"/>
+    <w:lsdException w:name="Date" w:semiHidden="1" w:unhideWhenUsed="1"/>
+    <w:lsdException w:name="Body Text First Indent" w:semiHidden="1" w:unhideWhenUsed="1"/>
+    <w:lsdException w:name="Body Text First Indent 2" w:semiHidden="1" w:unhideWhenUsed="1"/>
+    <w:lsdException w:name="Note Heading" w:semiHidden="1" w:unhideWhenUsed="1"/>
+    <w:lsdException w:name="Body Text 2" w:semiHidden="1" w:unhideWhenUsed="1"/>
+    <w:lsdException w:name="Body Text 3" w:semiHidden="1" w:unhideWhenUsed="1"/>
+    <w:lsdException w:name="Body Text Indent 2" w:semiHidden="1" w:unhideWhenUsed="1"/>
+    <w:lsdException w:name="Body Text Indent 3" w:semiHidden="1" w:unhideWhenUsed="1"/>
+    <w:lsdException w:name="Block Text" w:semiHidden="1" w:unhideWhenUsed="1"/>
+    <w:lsdException w:name="Hyperlink" w:semiHidden="1" w:unhideWhenUsed="1"/>
+    <w:lsdException w:name="FollowedHyperlink" w:semiHidden="1" w:unhideWhenUsed="1"/>
+    <w:lsdException w:name="Strong" w:uiPriority="22" w:qFormat="1"/>
+    <w:lsdException w:name="Emphasis" w:uiPriority="20" w:qFormat="1"/>
+    <w:lsdException w:name="Document Map" w:semiHidden="1" w:unhideWhenUsed="1"/>
+    <w:lsdException w:name="Plain Text" w:semiHidden="1" w:unhideWhenUsed="1"/>
+    <w:lsdException w:name="E-mail Signature" w:semiHidden="1" w:unhideWhenUsed="1"/>
+    <w:lsdException w:name="HTML Top of Form" w:semiHidden="1" w:unhideWhenUsed="1"/>
+    <w:lsdException w:name="HTML Bottom of Form" w:semiHidden="1" w:unhideWhenUsed="1"/>
+    <w:lsdException w:name="Normal (Web)" w:semiHidden="1" w:unhideWhenUsed="1"/>
+    <w:lsdException w:name="HTML Acronym" w:semiHidden="1" w:unhideWhenUsed="1"/>
+    <w:lsdException w:name="HTML Address" w:semiHidden="1" w:unhideWhenUsed="1"/>
+    <w:lsdException w:name="HTML Cite" w:semiHidden="1" w:unhideWhenUsed="1"/>
+    <w:lsdException w:name="HTML Code" w:semiHidden="1" w:unhideWhenUsed="1"/>
+    <w:lsdException w:name="HTML Definition" w:semiHidden="1" w:unhideWhenUsed="1"/>
+    <w:lsdException w:name="HTML Keyboard" w:semiHidden="1" w:unhideWhenUsed="1"/>
+    <w:lsdException w:name="HTML Preformatted" w:semiHidden="1" w:unhideWhenUsed="1"/>
+    <w:lsdException w:name="HTML Sample" w:semiHidden="1" w:unhideWhenUsed="1"/>
+    <w:lsdException w:name="HTML Typewriter" w:semiHidden="1" w:unhideWhenUsed="1"/>
+    <w:lsdException w:name="HTML Variable" w:semiHidden="1" w:unhideWhenUsed="1"/>
+    <w:lsdException w:name="Normal Table" w:semiHidden="1" w:unhideWhenUsed="1"/>
+    <w:lsdException w:name="annotation subject" w:semiHidden="1" w:unhideWhenUsed="1"/>
+    <w:lsdException w:name="No List" w:semiHidden="1" w:unhideWhenUsed="1"/>
+    <w:lsdException w:name="Outline List 1" w:semiHidden="1" w:unhideWhenUsed="1"/>
+    <w:lsdException w:name="Outline List 2" w:semiHidden="1" w:unhideWhenUsed="1"/>
+    <w:lsdException w:name="Outline List 3" w:semiHidden="1" w:unhideWhenUsed="1"/>
+    <w:lsdException w:name="Table Simple 1" w:semiHidden="1" w:unhideWhenUsed="1"/>
+    <w:lsdException w:name="Table Simple 2" w:semiHidden="1" w:unhideWhenUsed="1"/>
+    <w:lsdException w:name="Table Simple 3" w:semiHidden="1" w:unhideWhenUsed="1"/>
+    <w:lsdException w:name="Table Classic 1" w:semiHidden="1" w:unhideWhenUsed="1"/>
+    <w:lsdException w:name="Table Classic 2" w:semiHidden="1" w:unhideWhenUsed="1"/>
+    <w:lsdException w:name="Table Classic 3" w:semiHidden="1" w:unhideWhenUsed="1"/>
+    <w:lsdException w:name="Table Classic 4" w:semiHidden="1" w:unhideWhenUsed="1"/>
+    <w:lsdException w:name="Table Colorful 1" w:semiHidden="1" w:unhideWhenUsed="1"/>
+    <w:lsdException w:name="Table Colorful 2" w:semiHidden="1" w:unhideWhenUsed="1"/>
+    <w:lsdException w:name="Table Colorful 3" w:semiHidden="1" w:unhideWhenUsed="1"/>
+    <w:lsdException w:name="Table Columns 1" w:semiHidden="1" w:unhideWhenUsed="1"/>
+    <w:lsdException w:name="Table Columns 2" w:semiHidden="1" w:unhideWhenUsed="1"/>
+    <w:lsdException w:name="Table Columns 3" w:semiHidden="1" w:unhideWhenUsed="1"/>
+    <w:lsdException w:name="Table Columns 4" w:semiHidden="1" w:unhideWhenUsed="1"/>
+    <w:lsdException w:name="Table Columns 5" w:semiHidden="1" w:unhideWhenUsed="1"/>
+    <w:lsdException w:name="Table Grid 1" w:semiHidden="1" w:unhideWhenUsed="1"/>
+    <w:lsdException w:name="Table Grid 2" w:semiHidden="1" w:unhideWhenUsed="1"/>
+    <w:lsdException w:name="Table Grid 3" w:semiHidden="1" w:unhideWhenUsed="1"/>
+    <w:lsdException w:name="Table Grid 4" w:semiHidden="1" w:unhideWhenUsed="1"/>
+    <w:lsdException w:name="Table Grid 5" w:semiHidden="1" w:unhideWhenUsed="1"/>
+    <w:lsdException w:name="Table Grid 6" w:semiHidden="1" w:unhideWhenUsed="1"/>
+    <w:lsdException w:name="Table Grid 7" w:semiHidden="1" w:unhideWhenUsed="1"/>
+    <w:lsdException w:name="Table Grid 8" w:semiHidden="1" w:unhideWhenUsed="1"/>
+    <w:lsdException w:name="Table List 1" w:semiHidden="1" w:unhideWhenUsed="1"/>
+    <w:lsdException w:name="Table List 2" w:semiHidden="1" w:unhideWhenUsed="1"/>
+    <w:lsdException w:name="Table List 3" w:semiHidden="1" w:unhideWhenUsed="1"/>
+    <w:lsdException w:name="Table List 4" w:semiHidden="1" w:unhideWhenUsed="1"/>
+    <w:lsdException w:name="Table List 5" w:semiHidden="1" w:unhideWhenUsed="1"/>
+    <w:lsdException w:name="Table List 6" w:semiHidden="1" w:unhideWhenUsed="1"/>
+    <w:lsdException w:name="Table List 7" w:semiHidden="1" w:unhideWhenUsed="1"/>
+    <w:lsdException w:name="Table List 8" w:semiHidden="1" w:unhideWhenUsed="1"/>
+    <w:lsdException w:name="Table 3D effects 1" w:semiHidden="1" w:unhideWhenUsed="1"/>
+    <w:lsdException w:name="Table 3D effects 2" w:semiHidden="1" w:unhideWhenUsed="1"/>
+    <w:lsdException w:name="Table 3D effects 3" w:semiHidden="1" w:unhideWhenUsed="1"/>
+    <w:lsdException w:name="Table Contemporary" w:semiHidden="1" w:unhideWhenUsed="1"/>
+    <w:lsdException w:name="Table Elegant" w:semiHidden="1" w:unhideWhenUsed="1"/>
+    <w:lsdException w:name="Table Professional" w:semiHidden="1" w:unhideWhenUsed="1"/>
+    <w:lsdException w:name="Table Subtle 1" w:semiHidden="1" w:unhideWhenUsed="1"/>
+    <w:lsdException w:name="Table Subtle 2" w:semiHidden="1" w:unhideWhenUsed="1"/>
+    <w:lsdException w:name="Table Web 1" w:semiHidden="1" w:unhideWhenUsed="1"/>
+    <w:lsdException w:name="Table Web 2" w:semiHidden="1" w:unhideWhenUsed="1"/>
+    <w:lsdException w:name="Table Web 3" w:semiHidden="1" w:unhideWhenUsed="1"/>
+    <w:lsdException w:name="Balloon Text" w:semiHidden="1" w:unhideWhenUsed="1"/>
+    <w:lsdException w:name="Table Grid" w:uiPriority="39"/>
+    <w:lsdException w:name="Table Theme" w:semiHidden="1" w:unhideWhenUsed="1"/>
+    <w:lsdException w:name="Placeholder Text" w:semiHidden="1"/>
+    <w:lsdException w:name="No Spacing" w:uiPriority="1" w:qFormat="1"/>
+    <w:lsdException w:name="Light Shading" w:uiPriority="60"/>
+    <w:lsdException w:name="Light List" w:uiPriority="61"/>
+    <w:lsdException w:name="Light Grid" w:uiPriority="62"/>
+    <w:lsdException w:name="Medium Shading 1" w:uiPriority="63"/>
+    <w:lsdException w:name="Medium Shading 2" w:uiPriority="64"/>
+    <w:lsdException w:name="Medium List 1" w:uiPriority="65"/>
+    <w:lsdException w:name="Medium List 2" w:uiPriority="66"/>
+    <w:lsdException w:name="Medium Grid 1" w:uiPriority="67"/>
+    <w:lsdException w:name="Medium Grid 2" w:uiPriority="68"/>
+    <w:lsdException w:name="Medium Grid 3" w:uiPriority="69"/>
+    <w:lsdException w:name="Dark List" w:uiPriority="70"/>
+    <w:lsdException w:name="Colorful Shading" w:uiPriority="71"/>
+    <w:lsdException w:name="Colorful List" w:uiPriority="72"/>
+    <w:lsdException w:name="Colorful Grid" w:uiPriority="73"/>
+    <w:lsdException w:name="Light Shading Accent 1" w:uiPriority="60"/>
+    <w:lsdException w:name="Light List Accent 1" w:uiPriority="61"/>
+    <w:lsdException w:name="Light Grid Accent 1" w:uiPriority="62"/>
+    <w:lsdException w:name="Medium Shading 1 Accent 1" w:uiPriority="63"/>
+    <w:lsdException w:name="Medium Shading 2 Accent 1" w:uiPriority="64"/>
+    <w:lsdException w:name="Medium List 1 Accent 1" w:uiPriority="65"/>
+    <w:lsdException w:name="Revision" w:semiHidden="1"/>
+    <w:lsdException w:name="List Paragraph" w:uiPriority="34" w:qFormat="1"/>
+    <w:lsdException w:name="Quote" w:uiPriority="29" w:qFormat="1"/>
+    <w:lsdException w:name="Intense Quote" w:uiPriority="30" w:qFormat="1"/>
+    <w:lsdException w:name="Medium List 2 Accent 1" w:uiPriority="66"/>
+    <w:lsdException w:name="Medium Grid 1 Accent 1" w:uiPriority="67"/>
+    <w:lsdException w:name="Medium Grid 2 Accent 1" w:uiPriority="68"/>
+    <w:lsdException w:name="Medium Grid 3 Accent 1" w:uiPriority="69"/>
+    <w:lsdException w:name="Dark List Accent 1" w:uiPriority="70"/>
+    <w:lsdException w:name="Colorful Shading Accent 1" w:uiPriority="71"/>
+    <w:lsdException w:name="Colorful List Accent 1" w:uiPriority="72"/>
+    <w:lsdException w:name="Colorful Grid Accent 1" w:uiPriority="73"/>
+    <w:lsdException w:name="Light Shading Accent 2" w:uiPriority="60"/>
+    <w:lsdException w:name="Light List Accent 2" w:uiPriority="61"/>
+    <w:lsdException w:name="Light Grid Accent 2" w:uiPriority="62"/>
+    <w:lsdException w:name="Medium Shading 1 Accent 2" w:uiPriority="63"/>
+    <w:lsdException w:name="Medium Shading 2 Accent 2" w:uiPriority="64"/>
+    <w:lsdException w:name="Medium List 1 Accent 2" w:uiPriority="65"/>
+    <w:lsdException w:name="Medium List 2 Accent 2" w:uiPriority="66"/>
+    <w:lsdException w:name="Medium Grid 1 Accent 2" w:uiPriority="67"/>
+    <w:lsdException w:name="Medium Grid 2 Accent 2" w:uiPriority="68"/>
+    <w:lsdException w:name="Medium Grid 3 Accent 2" w:uiPriority="69"/>
+    <w:lsdException w:name="Dark List Accent 2" w:uiPriority="70"/>
+    <w:lsdException w:name="Colorful Shading Accent 2" w:uiPriority="71"/>
+    <w:lsdException w:name="Colorful List Accent 2" w:uiPriority="72"/>
+    <w:lsdException w:name="Colorful Grid Accent 2" w:uiPriority="73"/>
+    <w:lsdException w:name="Light Shading Accent 3" w:uiPriority="60"/>
+    <w:lsdException w:name="Light List Accent 3" w:uiPriority="61"/>
+    <w:lsdException w:name="Light Grid Accent 3" w:uiPriority="62"/>
+    <w:lsdException w:name="Medium Shading 1 Accent 3" w:uiPriority="63"/>
+    <w:lsdException w:name="Medium Shading 2 Accent 3" w:uiPriority="64"/>
+    <w:lsdException w:name="Medium List 1 Accent 3" w:uiPriority="65"/>
+    <w:lsdException w:name="Medium List 2 Accent 3" w:uiPriority="66"/>
+    <w:lsdException w:name="Medium Grid 1 Accent 3" w:uiPriority="67"/>
+    <w:lsdException w:name="Medium Grid 2 Accent 3" w:uiPriority="68"/>
+    <w:lsdException w:name="Medium Grid 3 Accent 3" w:uiPriority="69"/>
+    <w:lsdException w:name="Dark List Accent 3" w:uiPriority="70"/>
+    <w:lsdException w:name="Colorful Shading Accent 3" w:uiPriority="71"/>
+    <w:lsdException w:name="Colorful List Accent 3" w:uiPriority="72"/>
+    <w:lsdException w:name="Colorful Grid Accent 3" w:uiPriority="73"/>
+    <w:lsdException w:name="Light Shading Accent 4" w:uiPriority="60"/>
+    <w:lsdException w:name="Light List Accent 4" w:uiPriority="61"/>
+    <w:lsdException w:name="Light Grid Accent 4" w:uiPriority="62"/>
+    <w:lsdException w:name="Medium Shading 1 Accent 4" w:uiPriority="63"/>
+    <w:lsdException w:name="Medium Shading 2 Accent 4" w:uiPriority="64"/>
+    <w:lsdException w:name="Medium List 1 Accent 4" w:uiPriority="65"/>
+    <w:lsdException w:name="Medium List 2 Accent 4" w:uiPriority="66"/>
+    <w:lsdException w:name="Medium Grid 1 Accent 4" w:uiPriority="67"/>
+    <w:lsdException w:name="Medium Grid 2 Accent 4" w:uiPriority="68"/>
+    <w:lsdException w:name="Medium Grid 3 Accent 4" w:uiPriority="69"/>
+    <w:lsdException w:name="Dark List Accent 4" w:uiPriority="70"/>
+    <w:lsdException w:name="Colorful Shading Accent 4" w:uiPriority="71"/>
+    <w:lsdException w:name="Colorful List Accent 4" w:uiPriority="72"/>
+    <w:lsdException w:name="Colorful Grid Accent 4" w:uiPriority="73"/>
+    <w:lsdException w:name="Light Shading Accent 5" w:uiPriority="60"/>
+    <w:lsdException w:name="Light List Accent 5" w:uiPriority="61"/>
+    <w:lsdException w:name="Light Grid Accent 5" w:uiPriority="62"/>
+    <w:lsdException w:name="Medium Shading 1 Accent 5" w:uiPriority="63"/>
+    <w:lsdException w:name="Medium Shading 2 Accent 5" w:uiPriority="64"/>
+    <w:lsdException w:name="Medium List 1 Accent 5" w:uiPriority="65"/>
+    <w:lsdException w:name="Medium List 2 Accent 5" w:uiPriority="66"/>
+    <w:lsdException w:name="Medium Grid 1 Accent 5" w:uiPriority="67"/>
+    <w:lsdException w:name="Medium Grid 2 Accent 5" w:uiPriority="68"/>
+    <w:lsdException w:name="Medium Grid 3 Accent 5" w:uiPriority="69"/>
+    <w:lsdException w:name="Dark List Accent 5" w:uiPriority="70"/>
+    <w:lsdException w:name="Colorful Shading Accent 5" w:uiPriority="71"/>
+    <w:lsdException w:name="Colorful List Accent 5" w:uiPriority="72"/>
+    <w:lsdException w:name="Colorful Grid Accent 5" w:uiPriority="73"/>
+    <w:lsdException w:name="Light Shading Accent 6" w:uiPriority="60"/>
+    <w:lsdException w:name="Light List Accent 6" w:uiPriority="61"/>
+    <w:lsdException w:name="Light Grid Accent 6" w:uiPriority="62"/>
+    <w:lsdException w:name="Medium Shading 1 Accent 6" w:uiPriority="63"/>
+    <w:lsdException w:name="Medium Shading 2 Accent 6" w:uiPriority="64"/>
+    <w:lsdException w:name="Medium List 1 Accent 6" w:uiPriority="65"/>
+    <w:lsdException w:name="Medium List 2 Accent 6" w:uiPriority="66"/>
+    <w:lsdException w:name="Medium Grid 1 Accent 6" w:uiPriority="67"/>
+    <w:lsdException w:name="Medium Grid 2 Accent 6" w:uiPriority="68"/>
+    <w:lsdException w:name="Medium Grid 3 Accent 6" w:uiPriority="69"/>
+    <w:lsdException w:name="Dark List Accent 6" w:uiPriority="70"/>
+    <w:lsdException w:name="Colorful Shading Accent 6" w:uiPriority="71"/>
+    <w:lsdException w:name="Colorful List Accent 6" w:uiPriority="72"/>
+    <w:lsdException w:name="Colorful Grid Accent 6" w:uiPriority="73"/>
+    <w:lsdException w:name="Subtle Emphasis" w:uiPriority="19" w:qFormat="1"/>
+    <w:lsdException w:name="Intense Emphasis" w:uiPriority="21" w:qFormat="1"/>
+    <w:lsdException w:name="Subtle Reference" w:uiPriority="31" w:qFormat="1"/>
+    <w:lsdException w:name="Intense Reference" w:uiPriority="32" w:qFormat="1"/>
+    <w:lsdException w:name="Book Title" w:uiPriority="33" w:qFormat="1"/>
+    <w:lsdException w:name="Bibliography" w:semiHidden="1" w:uiPriority="37" w:unhideWhenUsed="1"/>
+    <w:lsdException w:name="TOC Heading" w:semiHidden="1" w:uiPriority="39" w:unhideWhenUsed="1" w:qFormat="1"/>
+    <w:lsdException w:name="Plain Table 1" w:uiPriority="41"/>
+    <w:lsdException w:name="Plain Table 2" w:uiPriority="42"/>
+    <w:lsdException w:name="Plain Table 3" w:uiPriority="43"/>
+    <w:lsdException w:name="Plain Table 4" w:uiPriority="44"/>
+    <w:lsdException w:name="Plain Table 5" w:uiPriority="45"/>
+    <w:lsdException w:name="Grid Table Light" w:uiPriority="40"/>
+    <w:lsdException w:name="Grid Table 1 Light" w:uiPriority="46"/>
+    <w:lsdException w:name="Grid Table 2" w:uiPriority="47"/>
+    <w:lsdException w:name="Grid Table 3" w:uiPriority="48"/>
+    <w:lsdException w:name="Grid Table 4" w:uiPriority="49"/>
+    <w:lsdException w:name="Grid Table 5 Dark" w:uiPriority="50"/>
+    <w:lsdException w:name="Grid Table 6 Colorful" w:uiPriority="51"/>
+    <w:lsdException w:name="Grid Table 7 Colorful" w:uiPriority="52"/>
+    <w:lsdException w:name="Grid Table 1 Light Accent 1" w:uiPriority="46"/>
+    <w:lsdException w:name="Grid Table 2 Accent 1" w:uiPriority="47"/>
+    <w:lsdException w:name="Grid Table 3 Accent 1" w:uiPriority="48"/>
+    <w:lsdException w:name="Grid Table 4 Accent 1" w:uiPriority="49"/>
+    <w:lsdException w:name="Grid Table 5 Dark Accent 1" w:uiPriority="50"/>
+    <w:lsdException w:name="Grid Table 6 Colorful Accent 1" w:uiPriority="51"/>
+    <w:lsdException w:name="Grid Table 7 Colorful Accent 1" w:uiPriority="52"/>
+    <w:lsdException w:name="Grid Table 1 Light Accent 2" w:uiPriority="46"/>
+    <w:lsdException w:name="Grid Table 2 Accent 2" w:uiPriority="47"/>
+    <w:lsdException w:name="Grid Table 3 Accent 2" w:uiPriority="48"/>
+    <w:lsdException w:name="Grid Table 4 Accent 2" w:uiPriority="49"/>
+    <w:lsdException w:name="Grid Table 5 Dark Accent 2" w:uiPriority="50"/>
+    <w:lsdException w:name="Grid Table 6 Colorful Accent 2" w:uiPriority="51"/>
+    <w:lsdException w:name="Grid Table 7 Colorful Accent 2" w:uiPriority="52"/>
+    <w:lsdException w:name="Grid Table 1 Light Accent 3" w:uiPriority="46"/>
+    <w:lsdException w:name="Grid Table 2 Accent 3" w:uiPriority="47"/>
+    <w:lsdException w:name="Grid Table 3 Accent 3" w:uiPriority="48"/>
+    <w:lsdException w:name="Grid Table 4 Accent 3" w:uiPriority="49"/>
+    <w:lsdException w:name="Grid Table 5 Dark Accent 3" w:uiPriority="50"/>
+    <w:lsdException w:name="Grid Table 6 Colorful Accent 3" w:uiPriority="51"/>
+    <w:lsdException w:name="Grid Table 7 Colorful Accent 3" w:uiPriority="52"/>
+    <w:lsdException w:name="Grid Table 1 Light Accent 4" w:uiPriority="46"/>
+    <w:lsdException w:name="Grid Table 2 Accent 4" w:uiPriority="47"/>
+    <w:lsdException w:name="Grid Table 3 Accent 4" w:uiPriority="48"/>
+    <w:lsdException w:name="Grid Table 4 Accent 4" w:uiPriority="49"/>
+    <w:lsdException w:name="Grid Table 5 Dark Accent 4" w:uiPriority="50"/>
+    <w:lsdException w:name="Grid Table 6 Colorful Accent 4" w:uiPriority="51"/>
+    <w:lsdException w:name="Grid Table 7 Colorful Accent 4" w:uiPriority="52"/>
+    <w:lsdException w:name="Grid Table 1 Light Accent 5" w:uiPriority="46"/>
+    <w:lsdException w:name="Grid Table 2 Accent 5" w:uiPriority="47"/>
+    <w:lsdException w:name="Grid Table 3 Accent 5" w:uiPriority="48"/>
+    <w:lsdException w:name="Grid Table 4 Accent 5" w:uiPriority="49"/>
+    <w:lsdException w:name="Grid Table 5 Dark Accent 5" w:uiPriority="50"/>
+    <w:lsdException w:name="Grid Table 6 Colorful Accent 5" w:uiPriority="51"/>
+    <w:lsdException w:name="Grid Table 7 Colorful Accent 5" w:uiPriority="52"/>
+    <w:lsdException w:name="Grid Table 1 Light Accent 6" w:uiPriority="46"/>
+    <w:lsdException w:name="Grid Table 2 Accent 6" w:uiPriority="47"/>
+    <w:lsdException w:name="Grid Table 3 Accent 6" w:uiPriority="48"/>
+    <w:lsdException w:name="Grid Table 4 Accent 6" w:uiPriority="49"/>
+    <w:lsdException w:name="Grid Table 5 Dark Accent 6" w:uiPriority="50"/>
+    <w:lsdException w:name="Grid Table 6 Colorful Accent 6" w:uiPriority="51"/>
+    <w:lsdException w:name="Grid Table 7 Colorful Accent 6" w:uiPriority="52"/>
+    <w:lsdException w:name="List Table 1 Light" w:uiPriority="46"/>
+    <w:lsdException w:name="List Table 2" w:uiPriority="47"/>
+    <w:lsdException w:name="List Table 3" w:uiPriority="48"/>
+    <w:lsdException w:name="List Table 4" w:uiPriority="49"/>
+    <w:lsdException w:name="List Table 5 Dark" w:uiPriority="50"/>
+    <w:lsdException w:name="List Table 6 Colorful" w:uiPriority="51"/>
+    <w:lsdException w:name="List Table 7 Colorful" w:uiPriority="52"/>
+    <w:lsdException w:name="List Table 1 Light Accent 1" w:uiPriority="46"/>
+    <w:lsdException w:name="List Table 2 Accent 1" w:uiPriority="47"/>
+    <w:lsdException w:name="List Table 3 Accent 1" w:uiPriority="48"/>
+    <w:lsdException w:name="List Table 4 Accent 1" w:uiPriority="49"/>
+    <w:lsdException w:name="List Table 5 Dark Accent 1" w:uiPriority="50"/>
+    <w:lsdException w:name="List Table 6 Colorful Accent 1" w:uiPriority="51"/>
+    <w:lsdException w:name="List Table 7 Colorful Accent 1" w:uiPriority="52"/>
+    <w:lsdException w:name="List Table 1 Light Accent 2" w:uiPriority="46"/>
+    <w:lsdException w:name="List Table 2 Accent 2" w:uiPriority="47"/>
+    <w:lsdException w:name="List Table 3 Accent 2" w:uiPriority="48"/>
+    <w:lsdException w:name="List Table 4 Accent 2" w:uiPriority="49"/>
+    <w:lsdException w:name="List Table 5 Dark Accent 2" w:uiPriority="50"/>
+    <w:lsdException w:name="List Table 6 Colorful Accent 2" w:uiPriority="51"/>
+    <w:lsdException w:name="List Table 7 Colorful Accent 2" w:uiPriority="52"/>
+    <w:lsdException w:name="List Table 1 Light Accent 3" w:uiPriority="46"/>
+    <w:lsdException w:name="List Table 2 Accent 3" w:uiPriority="47"/>
+    <w:lsdException w:name="List Table 3 Accent 3" w:uiPriority="48"/>
+    <w:lsdException w:name="List Table 4 Accent 3" w:uiPriority="49"/>
+    <w:lsdException w:name="List Table 5 Dark Accent 3" w:uiPriority="50"/>
+    <w:lsdException w:name="List Table 6 Colorful Accent 3" w:uiPriority="51"/>
+    <w:lsdException w:name="List Table 7 Colorful Accent 3" w:uiPriority="52"/>
+    <w:lsdException w:name="List Table 1 Light Accent 4" w:uiPriority="46"/>
+    <w:lsdException w:name="List Table 2 Accent 4" w:uiPriority="47"/>
+    <w:lsdException w:name="List Table 3 Accent 4" w:uiPriority="48"/>
+    <w:lsdException w:name="List Table 4 Accent 4" w:uiPriority="49"/>
+    <w:lsdException w:name="List Table 5 Dark Accent 4" w:uiPriority="50"/>
+    <w:lsdException w:name="List Table 6 Colorful Accent 4" w:uiPriority="51"/>
+    <w:lsdException w:name="List Table 7 Colorful Accent 4" w:uiPriority="52"/>
+    <w:lsdException w:name="List Table 1 Light Accent 5" w:uiPriority="46"/>
+    <w:lsdException w:name="List Table 2 Accent 5" w:uiPriority="47"/>
+    <w:lsdException w:name="List Table 3 Accent 5" w:uiPriority="48"/>
+    <w:lsdException w:name="List Table 4 Accent 5" w:uiPriority="49"/>
+    <w:lsdException w:name="List Table 5 Dark Accent 5" w:uiPriority="50"/>
+    <w:lsdException w:name="List Table 6 Colorful Accent 5" w:uiPriority="51"/>
+    <w:lsdException w:name="List Table 7 Colorful Accent 5" w:uiPriority="52"/>
+    <w:lsdException w:name="List Table 1 Light Accent 6" w:uiPriority="46"/>
+    <w:lsdException w:name="List Table 2 Accent 6" w:uiPriority="47"/>
+    <w:lsdException w:name="List Table 3 Accent 6" w:uiPriority="48"/>
+    <w:lsdException w:name="List Table 4 Accent 6" w:uiPriority="49"/>
+    <w:lsdException w:name="List Table 5 Dark Accent 6" w:uiPriority="50"/>
+    <w:lsdException w:name="List Table 6 Colorful Accent 6" w:uiPriority="51"/>
+    <w:lsdException w:name="List Table 7 Colorful Accent 6" w:uiPriority="52"/>
+    <w:lsdException w:name="Mention" w:semiHidden="1" w:unhideWhenUsed="1"/>
   </w:latentStyles>
   <w:style w:type="paragraph" w:default="1" w:styleId="Normal">
     <w:name w:val="Normal"/>
@@ -3008,7 +3114,7 @@
   <a:extraClrSchemeLst/>
   <a:extLst>
     <a:ext uri="{05A4C25C-085E-4340-85A3-A5531E510DB2}">
-      <thm15:themeFamily xmlns:thm15="http://schemas.microsoft.com/office/thememl/2012/main" xmlns="" name="Office Theme" id="{62F939B6-93AF-4DB8-9C6B-D6C7DFDC589F}" vid="{4A3C46E8-61CC-4603-A589-7422A47A8E4A}"/>
+      <thm15:themeFamily xmlns:thm15="http://schemas.microsoft.com/office/thememl/2012/main" name="Office Theme" id="{62F939B6-93AF-4DB8-9C6B-D6C7DFDC589F}" vid="{4A3C46E8-61CC-4603-A589-7422A47A8E4A}"/>
     </a:ext>
   </a:extLst>
 </a:theme>

</xml_diff>

<commit_message>
Max num gaps por dia
</commit_message>
<xml_diff>
--- a/Propuesta de entrega horario.docx
+++ b/Propuesta de entrega horario.docx
@@ -319,8 +319,15 @@
       <w:r>
         <w:rPr>
           <w:b/>
-        </w:rPr>
-        <w:t>Horas continuas/</w:t>
+          <w:highlight w:val="green"/>
+        </w:rPr>
+        <w:t>Horas continuas</w:t>
+      </w:r>
+      <w:r>
+        <w:rPr>
+          <w:b/>
+        </w:rPr>
+        <w:t>/</w:t>
       </w:r>
       <w:proofErr w:type="spellStart"/>
       <w:r>
@@ -380,6 +387,7 @@
       <w:r>
         <w:rPr>
           <w:b/>
+          <w:highlight w:val="green"/>
         </w:rPr>
         <w:t>Máx</w:t>
       </w:r>
@@ -387,8 +395,17 @@
       <w:r>
         <w:rPr>
           <w:b/>
-        </w:rPr>
-        <w:t xml:space="preserve"> de Gaps por día</w:t>
+          <w:highlight w:val="green"/>
+        </w:rPr>
+        <w:t xml:space="preserve"> de Gaps</w:t>
+      </w:r>
+      <w:bookmarkStart w:id="0" w:name="_GoBack"/>
+      <w:bookmarkEnd w:id="0"/>
+      <w:r>
+        <w:rPr>
+          <w:b/>
+        </w:rPr>
+        <w:t xml:space="preserve"> por día</w:t>
       </w:r>
       <w:r>
         <w:rPr>
@@ -932,8 +949,6 @@
         </w:rPr>
         <w:t>Hora p</w:t>
       </w:r>
-      <w:bookmarkStart w:id="0" w:name="_GoBack"/>
-      <w:bookmarkEnd w:id="0"/>
       <w:r>
         <w:rPr>
           <w:b/>
@@ -3008,7 +3023,7 @@
   <a:extraClrSchemeLst/>
   <a:extLst>
     <a:ext uri="{05A4C25C-085E-4340-85A3-A5531E510DB2}">
-      <thm15:themeFamily xmlns:thm15="http://schemas.microsoft.com/office/thememl/2012/main" xmlns="" name="Office Theme" id="{62F939B6-93AF-4DB8-9C6B-D6C7DFDC589F}" vid="{4A3C46E8-61CC-4603-A589-7422A47A8E4A}"/>
+      <thm15:themeFamily xmlns="" xmlns:thm15="http://schemas.microsoft.com/office/thememl/2012/main" name="Office Theme" id="{62F939B6-93AF-4DB8-9C6B-D6C7DFDC589F}" vid="{4A3C46E8-61CC-4603-A589-7422A47A8E4A}"/>
     </a:ext>
   </a:extLst>
 </a:theme>

</xml_diff>

<commit_message>
Propuesta de entraga modificada.
</commit_message>
<xml_diff>
--- a/Propuesta de entrega horario.docx
+++ b/Propuesta de entrega horario.docx
@@ -194,16 +194,8 @@
         <w:rPr>
           <w:lang w:val="es-ES_tradnl"/>
         </w:rPr>
-        <w:t xml:space="preserve"> Clara </w:t>
-      </w:r>
-      <w:proofErr w:type="spellStart"/>
-      <w:r>
-        <w:rPr>
-          <w:lang w:val="es-ES_tradnl"/>
-        </w:rPr>
-        <w:t>Calonge</w:t>
-      </w:r>
-      <w:proofErr w:type="spellEnd"/>
+        <w:t xml:space="preserve"> </w:t>
+      </w:r>
     </w:p>
     <w:p>
       <w:pPr>
@@ -858,7 +850,19 @@
         <w:rPr>
           <w:b/>
         </w:rPr>
-        <w:t>e Gaps por día</w:t>
+        <w:t xml:space="preserve">e </w:t>
+      </w:r>
+      <w:r>
+        <w:rPr>
+          <w:b/>
+        </w:rPr>
+        <w:t xml:space="preserve">horas </w:t>
+      </w:r>
+      <w:r>
+        <w:rPr>
+          <w:b/>
+        </w:rPr>
+        <w:t>Gaps por día</w:t>
       </w:r>
       <w:r>
         <w:rPr>
@@ -885,10 +889,10 @@
         <w:t>última</w:t>
       </w:r>
       <w:r>
-        <w:t xml:space="preserve"> clase al generar su horario. Hora fin - hora inicio - horas de clase &gt;= X</w:t>
-      </w:r>
-      <w:r>
-        <w:t>.</w:t>
+        <w:t xml:space="preserve"> clase al generar su horario. Hora fin - hora inicio -</w:t>
+      </w:r>
+      <w:r>
+        <w:t xml:space="preserve"> horas de clase &gt;</w:t>
       </w:r>
     </w:p>
     <w:p>
@@ -944,9 +948,7 @@
     <w:p>
       <w:pPr>
         <w:pStyle w:val="Prrafodelista"/>
-        <w:ind w:left="1416"/>
-        <w:rPr>
-          <w:b/>
+        <w:rPr>
           <w:lang w:val="es-ES_tradnl"/>
         </w:rPr>
       </w:pPr>
@@ -962,54 +964,39 @@
           <w:lang w:val="es-ES_tradnl"/>
         </w:rPr>
       </w:pPr>
+      <w:r>
+        <w:rPr>
+          <w:b/>
+          <w:lang w:val="es-ES_tradnl"/>
+        </w:rPr>
+        <w:t xml:space="preserve">Max de Gaps por </w:t>
+      </w:r>
       <w:proofErr w:type="spellStart"/>
       <w:r>
         <w:rPr>
           <w:b/>
-          <w:highlight w:val="green"/>
-        </w:rPr>
-        <w:t>Máx</w:t>
+          <w:lang w:val="es-ES_tradnl"/>
+        </w:rPr>
+        <w:t>dia</w:t>
       </w:r>
       <w:proofErr w:type="spellEnd"/>
       <w:r>
         <w:rPr>
-          <w:b/>
-          <w:highlight w:val="green"/>
-        </w:rPr>
-        <w:t xml:space="preserve"> de Gaps</w:t>
-      </w:r>
-      <w:r>
-        <w:rPr>
-          <w:b/>
-        </w:rPr>
-        <w:t xml:space="preserve"> por semana</w:t>
-      </w:r>
-      <w:r>
-        <w:rPr>
-          <w:b/>
-        </w:rPr>
-        <w:t>:</w:t>
-      </w:r>
-      <w:r>
-        <w:t xml:space="preserve"> </w:t>
-      </w:r>
-      <w:r>
-        <w:t>Se calcula la cantidad de horas li</w:t>
-      </w:r>
-      <w:r>
-        <w:t xml:space="preserve">bres entre la hora de inicio y </w:t>
-      </w:r>
-      <w:r>
-        <w:t xml:space="preserve">fin de cada </w:t>
-      </w:r>
-      <w:r>
-        <w:t>dí</w:t>
-      </w:r>
-      <w:r>
-        <w:t>a, se suma</w:t>
-      </w:r>
-      <w:r>
-        <w:t>n y tienen que ser menos que X.</w:t>
+          <w:lang w:val="es-ES_tradnl"/>
+        </w:rPr>
+        <w:t xml:space="preserve">: </w:t>
+      </w:r>
+      <w:r>
+        <w:t>Un profesor no debe tener más</w:t>
+      </w:r>
+      <w:r>
+        <w:t xml:space="preserve"> de X huecos</w:t>
+      </w:r>
+      <w:r>
+        <w:t xml:space="preserve"> libres al día entre su primera y última clase al generar su h</w:t>
+      </w:r>
+      <w:r>
+        <w:t xml:space="preserve">orario. </w:t>
       </w:r>
     </w:p>
     <w:p>
@@ -1030,7 +1017,7 @@
         <w:rPr>
           <w:lang w:val="es-ES_tradnl"/>
         </w:rPr>
-        <w:t>El profesor dirá el máximo de horas libres a la semana que quiere tener y cuando se genere su horario, no habrá ningún día que se sobrepase ese límite.</w:t>
+        <w:t>El profesor dirá el máximo de huecos libres al día que quiere tener y cuando se genere su horario, no se sobrepasará ese límite.</w:t>
       </w:r>
     </w:p>
     <w:p>
@@ -1047,24 +1034,18 @@
         </w:rPr>
         <w:t>Responsable:</w:t>
       </w:r>
-      <w:r>
-        <w:rPr>
-          <w:lang w:val="es-ES_tradnl"/>
-        </w:rPr>
-        <w:t xml:space="preserve"> Clara </w:t>
-      </w:r>
-      <w:proofErr w:type="spellStart"/>
-      <w:r>
-        <w:rPr>
-          <w:lang w:val="es-ES_tradnl"/>
-        </w:rPr>
-        <w:t>Calonge</w:t>
-      </w:r>
-      <w:proofErr w:type="spellEnd"/>
-    </w:p>
-    <w:p>
-      <w:pPr>
-        <w:pStyle w:val="Prrafodelista"/>
+    </w:p>
+    <w:p>
+      <w:pPr>
+        <w:rPr>
+          <w:lang w:val="es-ES_tradnl"/>
+        </w:rPr>
+      </w:pPr>
+    </w:p>
+    <w:p>
+      <w:pPr>
+        <w:pStyle w:val="Prrafodelista"/>
+        <w:ind w:left="1416"/>
         <w:rPr>
           <w:b/>
           <w:lang w:val="es-ES_tradnl"/>
@@ -1086,7 +1067,7 @@
       <w:r>
         <w:rPr>
           <w:b/>
-          <w:highlight w:val="yellow"/>
+          <w:highlight w:val="green"/>
         </w:rPr>
         <w:t>Máx</w:t>
       </w:r>
@@ -1094,15 +1075,29 @@
       <w:r>
         <w:rPr>
           <w:b/>
-          <w:highlight w:val="yellow"/>
-        </w:rPr>
-        <w:t xml:space="preserve"> veces</w:t>
-      </w:r>
-      <w:r>
-        <w:rPr>
-          <w:b/>
-        </w:rPr>
-        <w:t xml:space="preserve"> un intervalo horario por semana</w:t>
+          <w:highlight w:val="green"/>
+        </w:rPr>
+        <w:t xml:space="preserve"> de </w:t>
+      </w:r>
+      <w:r>
+        <w:rPr>
+          <w:b/>
+          <w:highlight w:val="green"/>
+        </w:rPr>
+        <w:t xml:space="preserve">horas </w:t>
+      </w:r>
+      <w:r>
+        <w:rPr>
+          <w:b/>
+          <w:highlight w:val="green"/>
+        </w:rPr>
+        <w:t>Gaps</w:t>
+      </w:r>
+      <w:r>
+        <w:rPr>
+          <w:b/>
+        </w:rPr>
+        <w:t xml:space="preserve"> por semana</w:t>
       </w:r>
       <w:r>
         <w:rPr>
@@ -1114,14 +1109,28 @@
         <w:t xml:space="preserve"> </w:t>
       </w:r>
       <w:r>
-        <w:t>Un profesor puede definir un horario y que dicho horario no se le pueda asignar más de X veces configurable cada semana.</w:t>
-      </w:r>
-    </w:p>
-    <w:p>
-      <w:pPr>
-        <w:ind w:firstLine="708"/>
-        <w:rPr>
-          <w:b/>
+        <w:t>Se calcula la cantidad de horas li</w:t>
+      </w:r>
+      <w:r>
+        <w:t xml:space="preserve">bres entre la hora de inicio y </w:t>
+      </w:r>
+      <w:r>
+        <w:t xml:space="preserve">fin de cada </w:t>
+      </w:r>
+      <w:r>
+        <w:t>dí</w:t>
+      </w:r>
+      <w:r>
+        <w:t>a, se suma</w:t>
+      </w:r>
+      <w:r>
+        <w:t>n y tienen que ser menos que X.</w:t>
+      </w:r>
+    </w:p>
+    <w:p>
+      <w:pPr>
+        <w:pStyle w:val="Prrafodelista"/>
+        <w:rPr>
           <w:lang w:val="es-ES_tradnl"/>
         </w:rPr>
       </w:pPr>
@@ -1132,26 +1141,32 @@
         </w:rPr>
         <w:t xml:space="preserve">Criterio de validación: </w:t>
       </w:r>
-    </w:p>
-    <w:p>
-      <w:pPr>
-        <w:ind w:firstLine="708"/>
-        <w:rPr>
-          <w:lang w:val="es-ES_tradnl"/>
-        </w:rPr>
-      </w:pPr>
-      <w:r>
-        <w:rPr>
-          <w:b/>
-          <w:lang w:val="es-ES_tradnl"/>
-        </w:rPr>
-        <w:t xml:space="preserve">Responsable: </w:t>
-      </w:r>
-      <w:r>
-        <w:rPr>
-          <w:lang w:val="es-ES_tradnl"/>
-        </w:rPr>
-        <w:t xml:space="preserve">Clara </w:t>
+      <w:r>
+        <w:rPr>
+          <w:lang w:val="es-ES_tradnl"/>
+        </w:rPr>
+        <w:t>El profesor dirá el máximo de horas libres a la semana que quiere tener y cuando se genere su horario, no habrá ningún día que se sobrepase ese límite.</w:t>
+      </w:r>
+    </w:p>
+    <w:p>
+      <w:pPr>
+        <w:pStyle w:val="Prrafodelista"/>
+        <w:rPr>
+          <w:lang w:val="es-ES_tradnl"/>
+        </w:rPr>
+      </w:pPr>
+      <w:r>
+        <w:rPr>
+          <w:b/>
+          <w:lang w:val="es-ES_tradnl"/>
+        </w:rPr>
+        <w:t>Responsable:</w:t>
+      </w:r>
+      <w:r>
+        <w:rPr>
+          <w:lang w:val="es-ES_tradnl"/>
+        </w:rPr>
+        <w:t xml:space="preserve"> Clara </w:t>
       </w:r>
       <w:proofErr w:type="spellStart"/>
       <w:r>
@@ -1184,28 +1199,29 @@
       <w:r>
         <w:rPr>
           <w:b/>
-        </w:rPr>
-        <w:t>Grupos de Alumnos</w:t>
-      </w:r>
-      <w:r>
-        <w:rPr>
-          <w:b/>
-        </w:rPr>
-        <w:t>:</w:t>
-      </w:r>
-      <w:r>
-        <w:t xml:space="preserve"> </w:t>
-      </w:r>
-      <w:r>
-        <w:t>Los alumnos deben estar asignados a grupos par</w:t>
-      </w:r>
-      <w:r>
-        <w:t>a cada asignatura.</w:t>
-      </w:r>
-    </w:p>
-    <w:p>
-      <w:pPr>
-        <w:pStyle w:val="Prrafodelista"/>
+          <w:lang w:val="es-ES_tradnl"/>
+        </w:rPr>
+        <w:t>Max de Gaps por semana</w:t>
+      </w:r>
+      <w:r>
+        <w:rPr>
+          <w:lang w:val="es-ES_tradnl"/>
+        </w:rPr>
+        <w:t xml:space="preserve">: </w:t>
+      </w:r>
+      <w:r>
+        <w:t>Un profesor no debe tener más</w:t>
+      </w:r>
+      <w:r>
+        <w:t xml:space="preserve"> de X huecos libres a la semana.</w:t>
+      </w:r>
+    </w:p>
+    <w:p>
+      <w:pPr>
+        <w:pStyle w:val="Prrafodelista"/>
+        <w:rPr>
+          <w:lang w:val="es-ES_tradnl"/>
+        </w:rPr>
       </w:pPr>
       <w:r>
         <w:rPr>
@@ -1215,44 +1231,41 @@
         <w:t xml:space="preserve">Criterio de validación: </w:t>
       </w:r>
       <w:r>
-        <w:t>se intenta</w:t>
-      </w:r>
-      <w:r>
-        <w:t xml:space="preserve"> asignar un alumno a una clase sin asignarle grupo y no nos lo permite el programa.</w:t>
-      </w:r>
-    </w:p>
-    <w:p>
-      <w:pPr>
-        <w:pStyle w:val="Prrafodelista"/>
-        <w:rPr>
-          <w:lang w:val="es-ES_tradnl"/>
-        </w:rPr>
-      </w:pPr>
-      <w:r>
-        <w:rPr>
-          <w:b/>
-          <w:lang w:val="es-ES_tradnl"/>
-        </w:rPr>
-        <w:t xml:space="preserve">Responsable: </w:t>
-      </w:r>
-      <w:r>
-        <w:rPr>
-          <w:lang w:val="es-ES_tradnl"/>
-        </w:rPr>
-        <w:t xml:space="preserve">Clara </w:t>
-      </w:r>
-      <w:proofErr w:type="spellStart"/>
-      <w:r>
-        <w:rPr>
-          <w:lang w:val="es-ES_tradnl"/>
-        </w:rPr>
-        <w:t>Calonge</w:t>
-      </w:r>
-      <w:proofErr w:type="spellEnd"/>
-    </w:p>
-    <w:p>
-      <w:pPr>
-        <w:rPr>
+        <w:rPr>
+          <w:lang w:val="es-ES_tradnl"/>
+        </w:rPr>
+        <w:t>El profesor dirá el máximo de huecos libres a la semana que quiere tener y cuando se genere su horario, no se sobrepasará ese límite.</w:t>
+      </w:r>
+    </w:p>
+    <w:p>
+      <w:pPr>
+        <w:pStyle w:val="Prrafodelista"/>
+        <w:rPr>
+          <w:lang w:val="es-ES_tradnl"/>
+        </w:rPr>
+      </w:pPr>
+      <w:r>
+        <w:rPr>
+          <w:b/>
+          <w:lang w:val="es-ES_tradnl"/>
+        </w:rPr>
+        <w:t>Responsable:</w:t>
+      </w:r>
+    </w:p>
+    <w:p>
+      <w:pPr>
+        <w:pStyle w:val="Prrafodelista"/>
+        <w:ind w:left="1440"/>
+        <w:rPr>
+          <w:lang w:val="es-ES_tradnl"/>
+        </w:rPr>
+      </w:pPr>
+    </w:p>
+    <w:p>
+      <w:pPr>
+        <w:pStyle w:val="Prrafodelista"/>
+        <w:rPr>
+          <w:b/>
           <w:lang w:val="es-ES_tradnl"/>
         </w:rPr>
       </w:pPr>
@@ -1268,24 +1281,27 @@
           <w:lang w:val="es-ES_tradnl"/>
         </w:rPr>
       </w:pPr>
-      <w:r>
-        <w:rPr>
-          <w:b/>
-        </w:rPr>
-        <w:t>G</w:t>
-      </w:r>
+      <w:proofErr w:type="spellStart"/>
       <w:r>
         <w:rPr>
           <w:b/>
           <w:highlight w:val="yellow"/>
         </w:rPr>
-        <w:t>rupos</w:t>
-      </w:r>
-      <w:r>
-        <w:rPr>
-          <w:b/>
-        </w:rPr>
-        <w:t xml:space="preserve"> de profesores</w:t>
+        <w:t>Máx</w:t>
+      </w:r>
+      <w:proofErr w:type="spellEnd"/>
+      <w:r>
+        <w:rPr>
+          <w:b/>
+          <w:highlight w:val="yellow"/>
+        </w:rPr>
+        <w:t xml:space="preserve"> veces</w:t>
+      </w:r>
+      <w:r>
+        <w:rPr>
+          <w:b/>
+        </w:rPr>
+        <w:t xml:space="preserve"> un intervalo horario por semana</w:t>
       </w:r>
       <w:r>
         <w:rPr>
@@ -1297,18 +1313,15 @@
         <w:t xml:space="preserve"> </w:t>
       </w:r>
       <w:r>
-        <w:t>Los profeso</w:t>
-      </w:r>
-      <w:r>
-        <w:t>res pueden agruparse</w:t>
-      </w:r>
-      <w:r>
-        <w:t>.</w:t>
-      </w:r>
-    </w:p>
-    <w:p>
-      <w:pPr>
-        <w:ind w:left="360" w:firstLine="348"/>
+        <w:t>Un profesor puede definir un horario y que dicho horario no se le pueda asignar más de X veces configurable cada semana.</w:t>
+      </w:r>
+      <w:r>
+        <w:t xml:space="preserve"> No me coloquen todas las clases a las 8:30</w:t>
+      </w:r>
+    </w:p>
+    <w:p>
+      <w:pPr>
+        <w:ind w:firstLine="708"/>
         <w:rPr>
           <w:b/>
           <w:lang w:val="es-ES_tradnl"/>
@@ -1324,7 +1337,7 @@
     </w:p>
     <w:p>
       <w:pPr>
-        <w:pStyle w:val="Prrafodelista"/>
+        <w:ind w:firstLine="708"/>
         <w:rPr>
           <w:lang w:val="es-ES_tradnl"/>
         </w:rPr>
@@ -1336,20 +1349,6 @@
         </w:rPr>
         <w:t xml:space="preserve">Responsable: </w:t>
       </w:r>
-      <w:r>
-        <w:rPr>
-          <w:lang w:val="es-ES_tradnl"/>
-        </w:rPr>
-        <w:t xml:space="preserve">Clara </w:t>
-      </w:r>
-      <w:proofErr w:type="spellStart"/>
-      <w:r>
-        <w:rPr>
-          <w:lang w:val="es-ES_tradnl"/>
-        </w:rPr>
-        <w:t>Calonge</w:t>
-      </w:r>
-      <w:proofErr w:type="spellEnd"/>
     </w:p>
     <w:p>
       <w:pPr>
@@ -1373,15 +1372,8 @@
       <w:r>
         <w:rPr>
           <w:b/>
-          <w:highlight w:val="green"/>
-        </w:rPr>
-        <w:t>Conjunto d</w:t>
-      </w:r>
-      <w:r>
-        <w:rPr>
-          <w:b/>
-        </w:rPr>
-        <w:t>e horas preferidas para las sesiones</w:t>
+        </w:rPr>
+        <w:t>Grupos de Alumnos</w:t>
       </w:r>
       <w:r>
         <w:rPr>
@@ -1393,28 +1385,29 @@
         <w:t xml:space="preserve"> </w:t>
       </w:r>
       <w:r>
-        <w:t>Los profesores podrán elegir su horario, es decir, podrán establecer las horas a las que prefieren dar clase.</w:t>
-      </w:r>
-    </w:p>
-    <w:p>
-      <w:pPr>
-        <w:ind w:left="708"/>
-        <w:rPr>
-          <w:lang w:val="es-ES_tradnl"/>
-        </w:rPr>
-      </w:pPr>
-      <w:r>
-        <w:rPr>
-          <w:b/>
-          <w:lang w:val="es-ES_tradnl"/>
-        </w:rPr>
+        <w:t>Los alumnos deben estar asignados a grupos par</w:t>
+      </w:r>
+      <w:r>
+        <w:t>a cada asignatura.</w:t>
+      </w:r>
+    </w:p>
+    <w:p>
+      <w:pPr>
+        <w:pStyle w:val="Prrafodelista"/>
+      </w:pPr>
+      <w:r>
+        <w:rPr>
+          <w:b/>
+          <w:lang w:val="es-ES_tradnl"/>
+        </w:rPr>
+        <w:lastRenderedPageBreak/>
         <w:t xml:space="preserve">Criterio de validación: </w:t>
       </w:r>
       <w:r>
-        <w:rPr>
-          <w:lang w:val="es-ES_tradnl"/>
-        </w:rPr>
-        <w:t>las horas a las que el profesor prefiera dar clase, le serán asignadas.</w:t>
+        <w:t>se intenta</w:t>
+      </w:r>
+      <w:r>
+        <w:t xml:space="preserve"> asignar un alumno a una clase sin asignarle grupo y no nos lo permite el programa.</w:t>
       </w:r>
     </w:p>
     <w:p>
@@ -1431,20 +1424,15 @@
         </w:rPr>
         <w:t xml:space="preserve">Responsable: </w:t>
       </w:r>
-      <w:r>
-        <w:rPr>
-          <w:lang w:val="es-ES_tradnl"/>
-        </w:rPr>
-        <w:t xml:space="preserve">Clara </w:t>
-      </w:r>
-      <w:proofErr w:type="spellStart"/>
-      <w:r>
-        <w:rPr>
-          <w:lang w:val="es-ES_tradnl"/>
-        </w:rPr>
-        <w:t>Calonge</w:t>
-      </w:r>
-      <w:proofErr w:type="spellEnd"/>
+      <w:bookmarkStart w:id="0" w:name="_GoBack"/>
+      <w:bookmarkEnd w:id="0"/>
+    </w:p>
+    <w:p>
+      <w:pPr>
+        <w:rPr>
+          <w:lang w:val="es-ES_tradnl"/>
+        </w:rPr>
+      </w:pPr>
     </w:p>
     <w:p>
       <w:pPr>
@@ -1468,34 +1456,14 @@
       <w:r>
         <w:rPr>
           <w:b/>
-          <w:highlight w:val="green"/>
-        </w:rPr>
-        <w:lastRenderedPageBreak/>
-        <w:t>Min/</w:t>
-      </w:r>
-      <w:proofErr w:type="spellStart"/>
-      <w:r>
-        <w:rPr>
-          <w:b/>
-          <w:highlight w:val="green"/>
-        </w:rPr>
-        <w:t>máx</w:t>
-      </w:r>
-      <w:proofErr w:type="spellEnd"/>
-      <w:r>
-        <w:rPr>
-          <w:b/>
-          <w:highlight w:val="green"/>
-        </w:rPr>
-        <w:t xml:space="preserve"> de días</w:t>
-      </w:r>
-      <w:bookmarkStart w:id="0" w:name="_GoBack"/>
-      <w:bookmarkEnd w:id="0"/>
-      <w:r>
-        <w:rPr>
-          <w:b/>
-        </w:rPr>
-        <w:t xml:space="preserve"> entre sesiones</w:t>
+        </w:rPr>
+        <w:t>Conjunto d</w:t>
+      </w:r>
+      <w:r>
+        <w:rPr>
+          <w:b/>
+        </w:rPr>
+        <w:t>e horas preferidas para las sesiones</w:t>
       </w:r>
       <w:r>
         <w:rPr>
@@ -1507,15 +1475,15 @@
         <w:t xml:space="preserve"> </w:t>
       </w:r>
       <w:r>
-        <w:t>Para Las asignaturas se puede definir que no pasen más de X días entre una sesión y</w:t>
-      </w:r>
-      <w:r>
-        <w:t xml:space="preserve"> la siguiente.</w:t>
-      </w:r>
-    </w:p>
-    <w:p>
-      <w:pPr>
-        <w:pStyle w:val="Prrafodelista"/>
+        <w:t>Los profesores podrán elegir su horario, es decir, podrán establecer las horas a las que prefieren dar clase.</w:t>
+      </w:r>
+    </w:p>
+    <w:p>
+      <w:pPr>
+        <w:ind w:left="708"/>
+        <w:rPr>
+          <w:lang w:val="es-ES_tradnl"/>
+        </w:rPr>
       </w:pPr>
       <w:r>
         <w:rPr>
@@ -1525,13 +1493,10 @@
         <w:t xml:space="preserve">Criterio de validación: </w:t>
       </w:r>
       <w:r>
-        <w:t xml:space="preserve">introducimos una sesión un día cualquiera y </w:t>
-      </w:r>
-      <w:r>
-        <w:t xml:space="preserve">ponemos una sesión </w:t>
-      </w:r>
-      <w:r>
-        <w:t>más allá de cuantos días hayamos establecido con X, si nos avisa y no nos permite colocar así las sesiones la aplicación, será correcto.</w:t>
+        <w:rPr>
+          <w:lang w:val="es-ES_tradnl"/>
+        </w:rPr>
+        <w:t>las horas a las que el profesor prefiera dar clase, le serán asignadas.</w:t>
       </w:r>
     </w:p>
     <w:p>
@@ -1548,24 +1513,13 @@
         </w:rPr>
         <w:t xml:space="preserve">Responsable: </w:t>
       </w:r>
-      <w:r>
-        <w:rPr>
-          <w:lang w:val="es-ES_tradnl"/>
-        </w:rPr>
-        <w:t xml:space="preserve">Clara </w:t>
-      </w:r>
-      <w:proofErr w:type="spellStart"/>
-      <w:r>
-        <w:rPr>
-          <w:lang w:val="es-ES_tradnl"/>
-        </w:rPr>
-        <w:t>Calonge</w:t>
-      </w:r>
-      <w:proofErr w:type="spellEnd"/>
-    </w:p>
-    <w:p>
-      <w:pPr>
-        <w:pStyle w:val="Prrafodelista"/>
+    </w:p>
+    <w:p>
+      <w:pPr>
+        <w:pStyle w:val="Prrafodelista"/>
+        <w:rPr>
+          <w:lang w:val="es-ES_tradnl"/>
+        </w:rPr>
       </w:pPr>
     </w:p>
     <w:p>
@@ -1584,26 +1538,29 @@
           <w:b/>
           <w:highlight w:val="green"/>
         </w:rPr>
-        <w:t xml:space="preserve">Sin </w:t>
-      </w:r>
+        <w:t>Min/</w:t>
+      </w:r>
+      <w:proofErr w:type="spellStart"/>
       <w:r>
         <w:rPr>
           <w:b/>
           <w:highlight w:val="green"/>
         </w:rPr>
-        <w:t>solapamiento</w:t>
-      </w:r>
-      <w:r>
-        <w:rPr>
-          <w:b/>
-        </w:rPr>
-        <w:t>,</w:t>
-      </w:r>
-      <w:r>
-        <w:rPr>
-          <w:b/>
-        </w:rPr>
-        <w:t xml:space="preserve"> aunque sean de distinto curso</w:t>
+        <w:t>máx</w:t>
+      </w:r>
+      <w:proofErr w:type="spellEnd"/>
+      <w:r>
+        <w:rPr>
+          <w:b/>
+          <w:highlight w:val="green"/>
+        </w:rPr>
+        <w:t xml:space="preserve"> de días</w:t>
+      </w:r>
+      <w:r>
+        <w:rPr>
+          <w:b/>
+        </w:rPr>
+        <w:t xml:space="preserve"> entre sesiones</w:t>
       </w:r>
       <w:r>
         <w:rPr>
@@ -1615,16 +1572,15 @@
         <w:t xml:space="preserve"> </w:t>
       </w:r>
       <w:r>
-        <w:t>Al generar el horario se intenta colocar las asignaturas en huecos libres para asignaturas pertenecientes a un mismo grado en la medida de lo posible aunque las asignaturas a colocar no sean de un mismo curso.</w:t>
-      </w:r>
-    </w:p>
-    <w:p>
-      <w:pPr>
-        <w:pStyle w:val="Prrafodelista"/>
-        <w:rPr>
-          <w:b/>
-          <w:lang w:val="es-ES_tradnl"/>
-        </w:rPr>
+        <w:t>Para Las asignaturas se puede definir que no pasen más de X días entre una sesión y</w:t>
+      </w:r>
+      <w:r>
+        <w:t xml:space="preserve"> la siguiente.</w:t>
+      </w:r>
+    </w:p>
+    <w:p>
+      <w:pPr>
+        <w:pStyle w:val="Prrafodelista"/>
       </w:pPr>
       <w:r>
         <w:rPr>
@@ -1633,6 +1589,15 @@
         </w:rPr>
         <w:t xml:space="preserve">Criterio de validación: </w:t>
       </w:r>
+      <w:r>
+        <w:t xml:space="preserve">introducimos una sesión un día cualquiera y </w:t>
+      </w:r>
+      <w:r>
+        <w:t xml:space="preserve">ponemos una sesión </w:t>
+      </w:r>
+      <w:r>
+        <w:t>más allá de cuantos días hayamos establecido con X, si nos avisa y no nos permite colocar así las sesiones la aplicación, será correcto.</w:t>
+      </w:r>
     </w:p>
     <w:p>
       <w:pPr>
@@ -1663,6 +1628,7 @@
       </w:r>
       <w:proofErr w:type="spellEnd"/>
     </w:p>
+    <w:p/>
     <w:p>
       <w:pPr>
         <w:rPr>
@@ -1759,20 +1725,6 @@
         </w:rPr>
         <w:t xml:space="preserve">Responsable: </w:t>
       </w:r>
-      <w:r>
-        <w:rPr>
-          <w:lang w:val="es-ES_tradnl"/>
-        </w:rPr>
-        <w:t xml:space="preserve">Clara </w:t>
-      </w:r>
-      <w:proofErr w:type="spellStart"/>
-      <w:r>
-        <w:rPr>
-          <w:lang w:val="es-ES_tradnl"/>
-        </w:rPr>
-        <w:t>Calonge</w:t>
-      </w:r>
-      <w:proofErr w:type="spellEnd"/>
     </w:p>
     <w:p>
       <w:pPr>
@@ -1875,16 +1827,8 @@
         <w:rPr>
           <w:lang w:val="es-ES_tradnl"/>
         </w:rPr>
-        <w:t xml:space="preserve"> Clara </w:t>
-      </w:r>
-      <w:proofErr w:type="spellStart"/>
-      <w:r>
-        <w:rPr>
-          <w:lang w:val="es-ES_tradnl"/>
-        </w:rPr>
-        <w:t>Calonge</w:t>
-      </w:r>
-      <w:proofErr w:type="spellEnd"/>
+        <w:t xml:space="preserve"> </w:t>
+      </w:r>
     </w:p>
     <w:p>
       <w:pPr>
@@ -1964,13 +1908,13 @@
         <w:rPr>
           <w:lang w:val="es-ES_tradnl"/>
         </w:rPr>
-        <w:t xml:space="preserve">cualquier horario generado, tendrá un hueco libre entre las: </w:t>
-      </w:r>
-      <w:r>
-        <w:rPr>
-          <w:lang w:val="es-ES_tradnl"/>
-        </w:rPr>
-        <w:t>14:30-15:30.</w:t>
+        <w:t>cualquier horario generado, t</w:t>
+      </w:r>
+      <w:r>
+        <w:rPr>
+          <w:lang w:val="es-ES_tradnl"/>
+        </w:rPr>
+        <w:t>endrá un hueco libre para comer configurable.</w:t>
       </w:r>
     </w:p>
     <w:p>
@@ -2098,6 +2042,164 @@
     </w:p>
     <w:p>
       <w:pPr>
+        <w:pStyle w:val="Prrafodelista"/>
+        <w:ind w:left="709"/>
+        <w:rPr>
+          <w:lang w:val="es-ES_tradnl"/>
+        </w:rPr>
+      </w:pPr>
+    </w:p>
+    <w:p>
+      <w:pPr>
+        <w:pStyle w:val="Prrafodelista"/>
+        <w:numPr>
+          <w:ilvl w:val="0"/>
+          <w:numId w:val="10"/>
+        </w:numPr>
+        <w:ind w:left="709"/>
+        <w:rPr>
+          <w:lang w:val="es-ES_tradnl"/>
+        </w:rPr>
+      </w:pPr>
+      <w:r>
+        <w:rPr>
+          <w:b/>
+          <w:lang w:val="es-ES_tradnl"/>
+        </w:rPr>
+        <w:t>Fijar horario</w:t>
+      </w:r>
+      <w:r>
+        <w:rPr>
+          <w:lang w:val="es-ES_tradnl"/>
+        </w:rPr>
+        <w:t>: una asignatura a una hora concreta.</w:t>
+      </w:r>
+    </w:p>
+    <w:p>
+      <w:pPr>
+        <w:pStyle w:val="Prrafodelista"/>
+        <w:ind w:left="709"/>
+        <w:rPr>
+          <w:b/>
+          <w:lang w:val="es-ES_tradnl"/>
+        </w:rPr>
+      </w:pPr>
+      <w:r>
+        <w:rPr>
+          <w:b/>
+          <w:lang w:val="es-ES_tradnl"/>
+        </w:rPr>
+        <w:t>Criterio de validación:</w:t>
+      </w:r>
+    </w:p>
+    <w:p>
+      <w:pPr>
+        <w:pStyle w:val="Prrafodelista"/>
+        <w:ind w:left="709"/>
+        <w:rPr>
+          <w:b/>
+          <w:lang w:val="es-ES_tradnl"/>
+        </w:rPr>
+      </w:pPr>
+      <w:r>
+        <w:rPr>
+          <w:b/>
+          <w:lang w:val="es-ES_tradnl"/>
+        </w:rPr>
+        <w:t>Responsable:</w:t>
+      </w:r>
+    </w:p>
+    <w:p>
+      <w:pPr>
+        <w:pStyle w:val="Prrafodelista"/>
+        <w:ind w:left="709"/>
+        <w:rPr>
+          <w:lang w:val="es-ES_tradnl"/>
+        </w:rPr>
+      </w:pPr>
+    </w:p>
+    <w:p>
+      <w:pPr>
+        <w:pStyle w:val="Prrafodelista"/>
+        <w:numPr>
+          <w:ilvl w:val="0"/>
+          <w:numId w:val="10"/>
+        </w:numPr>
+        <w:ind w:left="709"/>
+        <w:rPr>
+          <w:lang w:val="es-ES_tradnl"/>
+        </w:rPr>
+      </w:pPr>
+      <w:r>
+        <w:rPr>
+          <w:b/>
+          <w:lang w:val="es-ES_tradnl"/>
+        </w:rPr>
+        <w:t>Aula</w:t>
+      </w:r>
+      <w:r>
+        <w:rPr>
+          <w:lang w:val="es-ES_tradnl"/>
+        </w:rPr>
+        <w:t xml:space="preserve">: </w:t>
+      </w:r>
+      <w:r>
+        <w:rPr>
+          <w:lang w:val="es-ES_tradnl"/>
+        </w:rPr>
+        <w:t xml:space="preserve">No se puede dar clase en </w:t>
+      </w:r>
+      <w:proofErr w:type="gramStart"/>
+      <w:r>
+        <w:rPr>
+          <w:lang w:val="es-ES_tradnl"/>
+        </w:rPr>
+        <w:t>el mismo</w:t>
+      </w:r>
+      <w:proofErr w:type="gramEnd"/>
+      <w:r>
+        <w:rPr>
+          <w:lang w:val="es-ES_tradnl"/>
+        </w:rPr>
+        <w:t xml:space="preserve"> aula a la vez.</w:t>
+      </w:r>
+    </w:p>
+    <w:p>
+      <w:pPr>
+        <w:pStyle w:val="Prrafodelista"/>
+        <w:ind w:left="709"/>
+        <w:rPr>
+          <w:b/>
+          <w:lang w:val="es-ES_tradnl"/>
+        </w:rPr>
+      </w:pPr>
+      <w:r>
+        <w:rPr>
+          <w:b/>
+          <w:lang w:val="es-ES_tradnl"/>
+        </w:rPr>
+        <w:t>Criterio de validación:</w:t>
+      </w:r>
+    </w:p>
+    <w:p>
+      <w:pPr>
+        <w:pStyle w:val="Prrafodelista"/>
+        <w:ind w:left="709"/>
+        <w:rPr>
+          <w:b/>
+          <w:lang w:val="es-ES_tradnl"/>
+        </w:rPr>
+      </w:pPr>
+      <w:r>
+        <w:rPr>
+          <w:b/>
+          <w:lang w:val="es-ES_tradnl"/>
+        </w:rPr>
+        <w:t>Responsable:</w:t>
+      </w:r>
+    </w:p>
+    <w:p>
+      <w:pPr>
         <w:rPr>
           <w:b/>
           <w:lang w:val="es-ES_tradnl"/>
@@ -2167,7 +2269,6 @@
           <w:b/>
           <w:lang w:val="es-ES_tradnl"/>
         </w:rPr>
-        <w:lastRenderedPageBreak/>
         <w:t xml:space="preserve">Criterio de validación: </w:t>
       </w:r>
       <w:r>
@@ -2419,7 +2520,7 @@
   <w:abstractNum w:abstractNumId="1">
     <w:nsid w:val="0E091AEC"/>
     <w:multiLevelType w:val="hybridMultilevel"/>
-    <w:tmpl w:val="2F32F690"/>
+    <w:tmpl w:val="BD3090E0"/>
     <w:lvl w:ilvl="0" w:tplc="0C0A0001">
       <w:start w:val="1"/>
       <w:numFmt w:val="bullet"/>
@@ -2871,7 +2972,7 @@
   <w:abstractNum w:abstractNumId="5">
     <w:nsid w:val="487B54E3"/>
     <w:multiLevelType w:val="hybridMultilevel"/>
-    <w:tmpl w:val="B128E108"/>
+    <w:tmpl w:val="8780B38C"/>
     <w:lvl w:ilvl="0" w:tplc="0C0A0001">
       <w:start w:val="1"/>
       <w:numFmt w:val="bullet"/>
@@ -4237,7 +4338,7 @@
   <a:extraClrSchemeLst/>
   <a:extLst>
     <a:ext uri="{05A4C25C-085E-4340-85A3-A5531E510DB2}">
-      <thm15:themeFamily xmlns="" xmlns:thm15="http://schemas.microsoft.com/office/thememl/2012/main" name="Office Theme" id="{62F939B6-93AF-4DB8-9C6B-D6C7DFDC589F}" vid="{4A3C46E8-61CC-4603-A589-7422A47A8E4A}"/>
+      <thm15:themeFamily xmlns:thm15="http://schemas.microsoft.com/office/thememl/2012/main" xmlns="" name="Office Theme" id="{62F939B6-93AF-4DB8-9C6B-D6C7DFDC589F}" vid="{4A3C46E8-61CC-4603-A589-7422A47A8E4A}"/>
     </a:ext>
   </a:extLst>
 </a:theme>

</xml_diff>